<commit_message>
Apply comprehensive formatting standards to all documentation
- Set Times New Roman font throughout all documents
- Apply standardized font sizes (Title: 28pt, H1: 16pt, H2: 14pt, H3: 13pt, Body: 12pt)
- Configure 0.75" margins on all sides
- Set 1.5 line spacing for body text and 1.0 for tables
- Apply proper heading spacing (Title: 240pt before/after, H1: 240pt/120pt, H2: 180pt/100pt, H3: 140pt/80pt)
- Format tables with grey headers (#DDDDDD), black borders, and proper cell margins
- Configure list formatting with proper indentation (720pt left, 360pt hanging)
- Ensure all text and headings use black color (#000000)
- Set left alignment for titles, headings, and body text
- Configure center-aligned table headers and left-aligned table content

Documents formatted:
- Benchmark_Standards.docx
- Input_Data_Specification.docx
- Methodology_Documentation.docx
- Open-Source_Tools_Review.docx
- Reporting_Visualization_Standards.docx
</commit_message>
<xml_diff>
--- a/documentation/Benchmark_Standards.docx
+++ b/documentation/Benchmark_Standards.docx
@@ -5,70 +5,108 @@
     <w:p>
       <w:pPr>
         <w:pStyle w:val="Title"/>
+        <w:spacing w:before="240" w:after="240" w:lineRule="exact" w:line="360"/>
+        <w:jc w:val="left"/>
       </w:pPr>
       <w:r>
         <w:rPr>
           <w:rFonts w:ascii="Times New Roman" w:hAnsi="Times New Roman"/>
           <w:b/>
-          <w:sz w:val="32"/>
+          <w:color w:val="000000"/>
+          <w:sz w:val="56"/>
         </w:rPr>
         <w:t>Benchmark Standards for Open-Ended Coding Analysis</w:t>
       </w:r>
     </w:p>
     <w:p>
       <w:pPr>
-        <w:jc w:val="center"/>
+        <w:spacing w:lineRule="exact" w:line="360"/>
+        <w:jc w:val="left"/>
       </w:pPr>
       <w:r>
         <w:rPr>
           <w:rFonts w:ascii="Times New Roman" w:hAnsi="Times New Roman"/>
           <w:i/>
+          <w:color w:val="000000"/>
           <w:sz w:val="28"/>
         </w:rPr>
         <w:t>Gold-Standard Outputs and Authoritative References</w:t>
       </w:r>
     </w:p>
-    <w:p/>
     <w:p>
+      <w:pPr>
+        <w:spacing w:lineRule="exact" w:line="360"/>
+        <w:jc w:val="left"/>
+      </w:pPr>
+    </w:p>
+    <w:p>
+      <w:pPr>
+        <w:spacing w:lineRule="exact" w:line="360"/>
+        <w:jc w:val="left"/>
+      </w:pPr>
       <w:r>
         <w:rPr>
           <w:rFonts w:ascii="Times New Roman" w:hAnsi="Times New Roman"/>
+          <w:color w:val="000000"/>
           <w:sz w:val="22"/>
         </w:rPr>
         <w:t>Document Version: December 22, 2025</w:t>
       </w:r>
     </w:p>
-    <w:p/>
     <w:p>
       <w:pPr>
+        <w:spacing w:lineRule="exact" w:line="360"/>
+        <w:jc w:val="left"/>
+      </w:pPr>
+    </w:p>
+    <w:p>
+      <w:pPr>
         <w:pStyle w:val="Heading1"/>
+        <w:spacing w:lineRule="exact" w:line="360" w:before="240" w:after="120"/>
+        <w:jc w:val="left"/>
       </w:pPr>
       <w:r>
         <w:rPr>
           <w:rFonts w:ascii="Times New Roman" w:hAnsi="Times New Roman"/>
           <w:b/>
+          <w:color w:val="000000"/>
+          <w:sz w:val="32"/>
         </w:rPr>
         <w:t>1. Introduction</w:t>
       </w:r>
     </w:p>
     <w:p>
+      <w:pPr>
+        <w:spacing w:lineRule="exact" w:line="360"/>
+        <w:jc w:val="left"/>
+      </w:pPr>
       <w:r>
         <w:rPr>
           <w:rFonts w:ascii="Times New Roman" w:hAnsi="Times New Roman"/>
+          <w:color w:val="000000"/>
           <w:sz w:val="24"/>
         </w:rPr>
         <w:t>This document establishes benchmark standards for evaluating the performance and validity of open-ended coding analysis techniques implemented in the JC-OE-Coding framework. These standards are based on peer-reviewed research, established qualitative and quantitative methodologies, and industry-recognized best practices in natural language processing and thematic analysis.</w:t>
       </w:r>
     </w:p>
-    <w:p/>
     <w:p>
       <w:pPr>
+        <w:spacing w:lineRule="exact" w:line="360"/>
+        <w:jc w:val="left"/>
+      </w:pPr>
+    </w:p>
+    <w:p>
+      <w:pPr>
         <w:pStyle w:val="Heading1"/>
+        <w:spacing w:lineRule="exact" w:line="360" w:before="240" w:after="120"/>
+        <w:jc w:val="left"/>
       </w:pPr>
       <w:r>
         <w:rPr>
           <w:rFonts w:ascii="Times New Roman" w:hAnsi="Times New Roman"/>
           <w:b/>
+          <w:color w:val="000000"/>
+          <w:sz w:val="32"/>
         </w:rPr>
         <w:t>2. Machine Learning Techniques</w:t>
       </w:r>
@@ -76,20 +114,29 @@
     <w:p>
       <w:pPr>
         <w:pStyle w:val="Heading2"/>
+        <w:spacing w:lineRule="exact" w:line="360" w:before="180" w:after="100"/>
+        <w:jc w:val="left"/>
       </w:pPr>
       <w:r>
         <w:rPr>
           <w:rFonts w:ascii="Times New Roman" w:hAnsi="Times New Roman"/>
           <w:b/>
+          <w:color w:val="000000"/>
+          <w:sz w:val="28"/>
         </w:rPr>
         <w:t>2.1 TF-IDF with K-Means Clustering</w:t>
       </w:r>
     </w:p>
     <w:p>
+      <w:pPr>
+        <w:spacing w:lineRule="exact" w:line="360"/>
+        <w:jc w:val="left"/>
+      </w:pPr>
       <w:r>
         <w:rPr>
           <w:rFonts w:ascii="Times New Roman" w:hAnsi="Times New Roman"/>
           <w:b/>
+          <w:color w:val="000000"/>
           <w:sz w:val="24"/>
         </w:rPr>
         <w:t xml:space="preserve">Description: </w:t>
@@ -97,16 +144,22 @@
       <w:r>
         <w:rPr>
           <w:rFonts w:ascii="Times New Roman" w:hAnsi="Times New Roman"/>
+          <w:color w:val="000000"/>
           <w:sz w:val="24"/>
         </w:rPr>
         <w:t>Term Frequency-Inverse Document Frequency (TF-IDF) vectorization combined with K-Means clustering for automatic theme discovery in qualitative data.</w:t>
       </w:r>
     </w:p>
     <w:p>
+      <w:pPr>
+        <w:spacing w:lineRule="exact" w:line="360"/>
+        <w:jc w:val="left"/>
+      </w:pPr>
       <w:r>
         <w:rPr>
           <w:rFonts w:ascii="Times New Roman" w:hAnsi="Times New Roman"/>
           <w:b/>
+          <w:color w:val="000000"/>
           <w:sz w:val="24"/>
         </w:rPr>
         <w:t>Gold-Standard Outputs:</w:t>
@@ -115,10 +168,13 @@
     <w:p>
       <w:pPr>
         <w:pStyle w:val="ListBullet"/>
+        <w:spacing w:lineRule="exact" w:line="360"/>
+        <w:ind w:left="720" w:hanging="360"/>
       </w:pPr>
       <w:r>
         <w:rPr>
           <w:rFonts w:ascii="Times New Roman" w:hAnsi="Times New Roman"/>
+          <w:color w:val="000000"/>
           <w:sz w:val="24"/>
         </w:rPr>
         <w:t>Silhouette Score: Values between 0.25-0.50 indicate reasonable cluster separation for text data (Rousseeuw, 1987)</w:t>
@@ -127,10 +183,13 @@
     <w:p>
       <w:pPr>
         <w:pStyle w:val="ListBullet"/>
+        <w:spacing w:lineRule="exact" w:line="360"/>
+        <w:ind w:left="720" w:hanging="360"/>
       </w:pPr>
       <w:r>
         <w:rPr>
           <w:rFonts w:ascii="Times New Roman" w:hAnsi="Times New Roman"/>
+          <w:color w:val="000000"/>
           <w:sz w:val="24"/>
         </w:rPr>
         <w:t>Davies-Bouldin Index: Lower values (&lt; 1.5) indicate better cluster separation</w:t>
@@ -139,10 +198,13 @@
     <w:p>
       <w:pPr>
         <w:pStyle w:val="ListBullet"/>
+        <w:spacing w:lineRule="exact" w:line="360"/>
+        <w:ind w:left="720" w:hanging="360"/>
       </w:pPr>
       <w:r>
         <w:rPr>
           <w:rFonts w:ascii="Times New Roman" w:hAnsi="Times New Roman"/>
+          <w:color w:val="000000"/>
           <w:sz w:val="24"/>
         </w:rPr>
         <w:t>Calinski-Harabasz Score: Higher values indicate better-defined clusters</w:t>
@@ -151,10 +213,13 @@
     <w:p>
       <w:pPr>
         <w:pStyle w:val="ListBullet"/>
+        <w:spacing w:lineRule="exact" w:line="360"/>
+        <w:ind w:left="720" w:hanging="360"/>
       </w:pPr>
       <w:r>
         <w:rPr>
           <w:rFonts w:ascii="Times New Roman" w:hAnsi="Times New Roman"/>
+          <w:color w:val="000000"/>
           <w:sz w:val="24"/>
         </w:rPr>
         <w:t>Inertia/Within-cluster sum of squares: Should show clear elbow point for optimal k</w:t>
@@ -163,20 +228,28 @@
     <w:p>
       <w:pPr>
         <w:pStyle w:val="ListBullet"/>
+        <w:spacing w:lineRule="exact" w:line="360"/>
+        <w:ind w:left="720" w:hanging="360"/>
       </w:pPr>
       <w:r>
         <w:rPr>
           <w:rFonts w:ascii="Times New Roman" w:hAnsi="Times New Roman"/>
+          <w:color w:val="000000"/>
           <w:sz w:val="24"/>
         </w:rPr>
         <w:t>Cluster coherence: Each cluster should contain semantically related documents</w:t>
       </w:r>
     </w:p>
     <w:p>
+      <w:pPr>
+        <w:spacing w:lineRule="exact" w:line="360"/>
+        <w:jc w:val="left"/>
+      </w:pPr>
       <w:r>
         <w:rPr>
           <w:rFonts w:ascii="Times New Roman" w:hAnsi="Times New Roman"/>
           <w:b/>
+          <w:color w:val="000000"/>
           <w:sz w:val="24"/>
         </w:rPr>
         <w:t>Authoritative References:</w:t>
@@ -185,11 +258,14 @@
     <w:p>
       <w:pPr>
         <w:pStyle w:val="ListBullet"/>
+        <w:spacing w:lineRule="exact" w:line="360"/>
+        <w:ind w:left="720" w:hanging="360"/>
       </w:pPr>
       <w:r>
         <w:rPr>
           <w:rFonts w:ascii="Times New Roman" w:hAnsi="Times New Roman"/>
-          <w:sz w:val="22"/>
+          <w:color w:val="000000"/>
+          <w:sz w:val="24"/>
         </w:rPr>
         <w:t>Salton, G., &amp; Buckley, C. (1988). Term-weighting approaches in automatic text retrieval. Information Processing &amp; Management, 24(5), 513-523.</w:t>
       </w:r>
@@ -197,11 +273,14 @@
     <w:p>
       <w:pPr>
         <w:pStyle w:val="ListBullet"/>
+        <w:spacing w:lineRule="exact" w:line="360"/>
+        <w:ind w:left="720" w:hanging="360"/>
       </w:pPr>
       <w:r>
         <w:rPr>
           <w:rFonts w:ascii="Times New Roman" w:hAnsi="Times New Roman"/>
-          <w:sz w:val="22"/>
+          <w:color w:val="000000"/>
+          <w:sz w:val="24"/>
         </w:rPr>
         <w:t>MacQueen, J. (1967). Some methods for classification and analysis of multivariate observations. Proceedings of the Fifth Berkeley Symposium on Mathematical Statistics and Probability, 1(14), 281-297.</w:t>
       </w:r>
@@ -209,11 +288,14 @@
     <w:p>
       <w:pPr>
         <w:pStyle w:val="ListBullet"/>
+        <w:spacing w:lineRule="exact" w:line="360"/>
+        <w:ind w:left="720" w:hanging="360"/>
       </w:pPr>
       <w:r>
         <w:rPr>
           <w:rFonts w:ascii="Times New Roman" w:hAnsi="Times New Roman"/>
-          <w:sz w:val="22"/>
+          <w:color w:val="000000"/>
+          <w:sz w:val="24"/>
         </w:rPr>
         <w:t>Rousseeuw, P. J. (1987). Silhouettes: A graphical aid to the interpretation and validation of cluster analysis. Journal of Computational and Applied Mathematics, 20, 53-65.</w:t>
       </w:r>
@@ -221,33 +303,50 @@
     <w:p>
       <w:pPr>
         <w:pStyle w:val="ListBullet"/>
+        <w:spacing w:lineRule="exact" w:line="360"/>
+        <w:ind w:left="720" w:hanging="360"/>
       </w:pPr>
       <w:r>
         <w:rPr>
           <w:rFonts w:ascii="Times New Roman" w:hAnsi="Times New Roman"/>
-          <w:sz w:val="22"/>
+          <w:color w:val="000000"/>
+          <w:sz w:val="24"/>
         </w:rPr>
         <w:t>Steinbach, M., Karypis, G., &amp; Kumar, V. (2000). A comparison of document clustering techniques. KDD Workshop on Text Mining, 400(1), 525-526.</w:t>
       </w:r>
     </w:p>
-    <w:p/>
     <w:p>
       <w:pPr>
+        <w:spacing w:lineRule="exact" w:line="360"/>
+        <w:jc w:val="left"/>
+      </w:pPr>
+    </w:p>
+    <w:p>
+      <w:pPr>
         <w:pStyle w:val="Heading2"/>
+        <w:spacing w:lineRule="exact" w:line="360" w:before="180" w:after="100"/>
+        <w:jc w:val="left"/>
       </w:pPr>
       <w:r>
         <w:rPr>
           <w:rFonts w:ascii="Times New Roman" w:hAnsi="Times New Roman"/>
           <w:b/>
+          <w:color w:val="000000"/>
+          <w:sz w:val="28"/>
         </w:rPr>
         <w:t>2.2 Latent Dirichlet Allocation (LDA)</w:t>
       </w:r>
     </w:p>
     <w:p>
+      <w:pPr>
+        <w:spacing w:lineRule="exact" w:line="360"/>
+        <w:jc w:val="left"/>
+      </w:pPr>
       <w:r>
         <w:rPr>
           <w:rFonts w:ascii="Times New Roman" w:hAnsi="Times New Roman"/>
           <w:b/>
+          <w:color w:val="000000"/>
           <w:sz w:val="24"/>
         </w:rPr>
         <w:t xml:space="preserve">Description: </w:t>
@@ -255,16 +354,22 @@
       <w:r>
         <w:rPr>
           <w:rFonts w:ascii="Times New Roman" w:hAnsi="Times New Roman"/>
+          <w:color w:val="000000"/>
           <w:sz w:val="24"/>
         </w:rPr>
         <w:t>Probabilistic generative model for discovering latent topics in text collections, treating documents as mixtures of topics and topics as distributions over words.</w:t>
       </w:r>
     </w:p>
     <w:p>
+      <w:pPr>
+        <w:spacing w:lineRule="exact" w:line="360"/>
+        <w:jc w:val="left"/>
+      </w:pPr>
       <w:r>
         <w:rPr>
           <w:rFonts w:ascii="Times New Roman" w:hAnsi="Times New Roman"/>
           <w:b/>
+          <w:color w:val="000000"/>
           <w:sz w:val="24"/>
         </w:rPr>
         <w:t>Gold-Standard Outputs:</w:t>
@@ -273,10 +378,13 @@
     <w:p>
       <w:pPr>
         <w:pStyle w:val="ListBullet"/>
+        <w:spacing w:lineRule="exact" w:line="360"/>
+        <w:ind w:left="720" w:hanging="360"/>
       </w:pPr>
       <w:r>
         <w:rPr>
           <w:rFonts w:ascii="Times New Roman" w:hAnsi="Times New Roman"/>
+          <w:color w:val="000000"/>
           <w:sz w:val="24"/>
         </w:rPr>
         <w:t>Perplexity: Lower values indicate better generalization (typical range: 500-2000 for moderate-sized corpora)</w:t>
@@ -285,10 +393,13 @@
     <w:p>
       <w:pPr>
         <w:pStyle w:val="ListBullet"/>
+        <w:spacing w:lineRule="exact" w:line="360"/>
+        <w:ind w:left="720" w:hanging="360"/>
       </w:pPr>
       <w:r>
         <w:rPr>
           <w:rFonts w:ascii="Times New Roman" w:hAnsi="Times New Roman"/>
+          <w:color w:val="000000"/>
           <w:sz w:val="24"/>
         </w:rPr>
         <w:t>Topic Coherence (C_v): Values &gt; 0.50 indicate coherent topics (Roder et al., 2015)</w:t>
@@ -297,10 +408,13 @@
     <w:p>
       <w:pPr>
         <w:pStyle w:val="ListBullet"/>
+        <w:spacing w:lineRule="exact" w:line="360"/>
+        <w:ind w:left="720" w:hanging="360"/>
       </w:pPr>
       <w:r>
         <w:rPr>
           <w:rFonts w:ascii="Times New Roman" w:hAnsi="Times New Roman"/>
+          <w:color w:val="000000"/>
           <w:sz w:val="24"/>
         </w:rPr>
         <w:t>Log-likelihood: Should increase monotonically during training convergence</w:t>
@@ -309,10 +423,13 @@
     <w:p>
       <w:pPr>
         <w:pStyle w:val="ListBullet"/>
+        <w:spacing w:lineRule="exact" w:line="360"/>
+        <w:ind w:left="720" w:hanging="360"/>
       </w:pPr>
       <w:r>
         <w:rPr>
           <w:rFonts w:ascii="Times New Roman" w:hAnsi="Times New Roman"/>
+          <w:color w:val="000000"/>
           <w:sz w:val="24"/>
         </w:rPr>
         <w:t>Topic distinctiveness: Minimal overlap between top-10 words across topics</w:t>
@@ -321,20 +438,28 @@
     <w:p>
       <w:pPr>
         <w:pStyle w:val="ListBullet"/>
+        <w:spacing w:lineRule="exact" w:line="360"/>
+        <w:ind w:left="720" w:hanging="360"/>
       </w:pPr>
       <w:r>
         <w:rPr>
           <w:rFonts w:ascii="Times New Roman" w:hAnsi="Times New Roman"/>
+          <w:color w:val="000000"/>
           <w:sz w:val="24"/>
         </w:rPr>
         <w:t>Document-topic distributions: Should be sparse with most documents dominated by 1-3 topics</w:t>
       </w:r>
     </w:p>
     <w:p>
+      <w:pPr>
+        <w:spacing w:lineRule="exact" w:line="360"/>
+        <w:jc w:val="left"/>
+      </w:pPr>
       <w:r>
         <w:rPr>
           <w:rFonts w:ascii="Times New Roman" w:hAnsi="Times New Roman"/>
           <w:b/>
+          <w:color w:val="000000"/>
           <w:sz w:val="24"/>
         </w:rPr>
         <w:t>Authoritative References:</w:t>
@@ -343,11 +468,14 @@
     <w:p>
       <w:pPr>
         <w:pStyle w:val="ListBullet"/>
+        <w:spacing w:lineRule="exact" w:line="360"/>
+        <w:ind w:left="720" w:hanging="360"/>
       </w:pPr>
       <w:r>
         <w:rPr>
           <w:rFonts w:ascii="Times New Roman" w:hAnsi="Times New Roman"/>
-          <w:sz w:val="22"/>
+          <w:color w:val="000000"/>
+          <w:sz w:val="24"/>
         </w:rPr>
         <w:t>Blei, D. M., Ng, A. Y., &amp; Jordan, M. I. (2003). Latent Dirichlet allocation. Journal of Machine Learning Research, 3, 993-1022.</w:t>
       </w:r>
@@ -355,11 +483,14 @@
     <w:p>
       <w:pPr>
         <w:pStyle w:val="ListBullet"/>
+        <w:spacing w:lineRule="exact" w:line="360"/>
+        <w:ind w:left="720" w:hanging="360"/>
       </w:pPr>
       <w:r>
         <w:rPr>
           <w:rFonts w:ascii="Times New Roman" w:hAnsi="Times New Roman"/>
-          <w:sz w:val="22"/>
+          <w:color w:val="000000"/>
+          <w:sz w:val="24"/>
         </w:rPr>
         <w:t>Griffiths, T. L., &amp; Steyvers, M. (2004). Finding scientific topics. Proceedings of the National Academy of Sciences, 101(suppl 1), 5228-5235.</w:t>
       </w:r>
@@ -367,11 +498,14 @@
     <w:p>
       <w:pPr>
         <w:pStyle w:val="ListBullet"/>
+        <w:spacing w:lineRule="exact" w:line="360"/>
+        <w:ind w:left="720" w:hanging="360"/>
       </w:pPr>
       <w:r>
         <w:rPr>
           <w:rFonts w:ascii="Times New Roman" w:hAnsi="Times New Roman"/>
-          <w:sz w:val="22"/>
+          <w:color w:val="000000"/>
+          <w:sz w:val="24"/>
         </w:rPr>
         <w:t>Roder, M., Both, A., &amp; Hinneburg, A. (2015). Exploring the space of topic coherence measures. WSDM 2015, 399-408.</w:t>
       </w:r>
@@ -379,33 +513,50 @@
     <w:p>
       <w:pPr>
         <w:pStyle w:val="ListBullet"/>
+        <w:spacing w:lineRule="exact" w:line="360"/>
+        <w:ind w:left="720" w:hanging="360"/>
       </w:pPr>
       <w:r>
         <w:rPr>
           <w:rFonts w:ascii="Times New Roman" w:hAnsi="Times New Roman"/>
-          <w:sz w:val="22"/>
+          <w:color w:val="000000"/>
+          <w:sz w:val="24"/>
         </w:rPr>
         <w:t>Newman, D., Lau, J. H., Grieser, K., &amp; Baldwin, T. (2010). Automatic evaluation of topic coherence. Human Language Technologies: The 2010 Annual Conference of the North American Chapter of the ACL, 100-108.</w:t>
       </w:r>
     </w:p>
-    <w:p/>
     <w:p>
       <w:pPr>
+        <w:spacing w:lineRule="exact" w:line="360"/>
+        <w:jc w:val="left"/>
+      </w:pPr>
+    </w:p>
+    <w:p>
+      <w:pPr>
         <w:pStyle w:val="Heading2"/>
+        <w:spacing w:lineRule="exact" w:line="360" w:before="180" w:after="100"/>
+        <w:jc w:val="left"/>
       </w:pPr>
       <w:r>
         <w:rPr>
           <w:rFonts w:ascii="Times New Roman" w:hAnsi="Times New Roman"/>
           <w:b/>
+          <w:color w:val="000000"/>
+          <w:sz w:val="28"/>
         </w:rPr>
         <w:t>2.3 Non-negative Matrix Factorization (NMF)</w:t>
       </w:r>
     </w:p>
     <w:p>
+      <w:pPr>
+        <w:spacing w:lineRule="exact" w:line="360"/>
+        <w:jc w:val="left"/>
+      </w:pPr>
       <w:r>
         <w:rPr>
           <w:rFonts w:ascii="Times New Roman" w:hAnsi="Times New Roman"/>
           <w:b/>
+          <w:color w:val="000000"/>
           <w:sz w:val="24"/>
         </w:rPr>
         <w:t xml:space="preserve">Description: </w:t>
@@ -413,16 +564,22 @@
       <w:r>
         <w:rPr>
           <w:rFonts w:ascii="Times New Roman" w:hAnsi="Times New Roman"/>
+          <w:color w:val="000000"/>
           <w:sz w:val="24"/>
         </w:rPr>
         <w:t>Parts-based decomposition method that factors the document-term matrix into non-negative basis vectors (topics) and coefficients, providing interpretable additive components.</w:t>
       </w:r>
     </w:p>
     <w:p>
+      <w:pPr>
+        <w:spacing w:lineRule="exact" w:line="360"/>
+        <w:jc w:val="left"/>
+      </w:pPr>
       <w:r>
         <w:rPr>
           <w:rFonts w:ascii="Times New Roman" w:hAnsi="Times New Roman"/>
           <w:b/>
+          <w:color w:val="000000"/>
           <w:sz w:val="24"/>
         </w:rPr>
         <w:t>Gold-Standard Outputs:</w:t>
@@ -431,10 +588,13 @@
     <w:p>
       <w:pPr>
         <w:pStyle w:val="ListBullet"/>
+        <w:spacing w:lineRule="exact" w:line="360"/>
+        <w:ind w:left="720" w:hanging="360"/>
       </w:pPr>
       <w:r>
         <w:rPr>
           <w:rFonts w:ascii="Times New Roman" w:hAnsi="Times New Roman"/>
+          <w:color w:val="000000"/>
           <w:sz w:val="24"/>
         </w:rPr>
         <w:t>Reconstruction Error: Should decrease consistently during optimization</w:t>
@@ -443,10 +603,13 @@
     <w:p>
       <w:pPr>
         <w:pStyle w:val="ListBullet"/>
+        <w:spacing w:lineRule="exact" w:line="360"/>
+        <w:ind w:left="720" w:hanging="360"/>
       </w:pPr>
       <w:r>
         <w:rPr>
           <w:rFonts w:ascii="Times New Roman" w:hAnsi="Times New Roman"/>
+          <w:color w:val="000000"/>
           <w:sz w:val="24"/>
         </w:rPr>
         <w:t>Frobenius Norm: Lower values indicate better factorization quality</w:t>
@@ -455,10 +618,13 @@
     <w:p>
       <w:pPr>
         <w:pStyle w:val="ListBullet"/>
+        <w:spacing w:lineRule="exact" w:line="360"/>
+        <w:ind w:left="720" w:hanging="360"/>
       </w:pPr>
       <w:r>
         <w:rPr>
           <w:rFonts w:ascii="Times New Roman" w:hAnsi="Times New Roman"/>
+          <w:color w:val="000000"/>
           <w:sz w:val="24"/>
         </w:rPr>
         <w:t>Sparsity: Higher sparsity (60-80%) in coefficient matrix indicates clearer topic assignments</w:t>
@@ -467,10 +633,13 @@
     <w:p>
       <w:pPr>
         <w:pStyle w:val="ListBullet"/>
+        <w:spacing w:lineRule="exact" w:line="360"/>
+        <w:ind w:left="720" w:hanging="360"/>
       </w:pPr>
       <w:r>
         <w:rPr>
           <w:rFonts w:ascii="Times New Roman" w:hAnsi="Times New Roman"/>
+          <w:color w:val="000000"/>
           <w:sz w:val="24"/>
         </w:rPr>
         <w:t>Topic interpretability: Top terms should be semantically coherent and distinctive</w:t>
@@ -479,20 +648,28 @@
     <w:p>
       <w:pPr>
         <w:pStyle w:val="ListBullet"/>
+        <w:spacing w:lineRule="exact" w:line="360"/>
+        <w:ind w:left="720" w:hanging="360"/>
       </w:pPr>
       <w:r>
         <w:rPr>
           <w:rFonts w:ascii="Times New Roman" w:hAnsi="Times New Roman"/>
+          <w:color w:val="000000"/>
           <w:sz w:val="24"/>
         </w:rPr>
         <w:t>Stability: Multiple runs with different initializations should yield similar topics</w:t>
       </w:r>
     </w:p>
     <w:p>
+      <w:pPr>
+        <w:spacing w:lineRule="exact" w:line="360"/>
+        <w:jc w:val="left"/>
+      </w:pPr>
       <w:r>
         <w:rPr>
           <w:rFonts w:ascii="Times New Roman" w:hAnsi="Times New Roman"/>
           <w:b/>
+          <w:color w:val="000000"/>
           <w:sz w:val="24"/>
         </w:rPr>
         <w:t>Authoritative References:</w:t>
@@ -501,11 +678,14 @@
     <w:p>
       <w:pPr>
         <w:pStyle w:val="ListBullet"/>
+        <w:spacing w:lineRule="exact" w:line="360"/>
+        <w:ind w:left="720" w:hanging="360"/>
       </w:pPr>
       <w:r>
         <w:rPr>
           <w:rFonts w:ascii="Times New Roman" w:hAnsi="Times New Roman"/>
-          <w:sz w:val="22"/>
+          <w:color w:val="000000"/>
+          <w:sz w:val="24"/>
         </w:rPr>
         <w:t>Lee, D. D., &amp; Seung, H. S. (1999). Learning the parts of objects by non-negative matrix factorization. Nature, 401(6755), 788-791.</w:t>
       </w:r>
@@ -513,11 +693,14 @@
     <w:p>
       <w:pPr>
         <w:pStyle w:val="ListBullet"/>
+        <w:spacing w:lineRule="exact" w:line="360"/>
+        <w:ind w:left="720" w:hanging="360"/>
       </w:pPr>
       <w:r>
         <w:rPr>
           <w:rFonts w:ascii="Times New Roman" w:hAnsi="Times New Roman"/>
-          <w:sz w:val="22"/>
+          <w:color w:val="000000"/>
+          <w:sz w:val="24"/>
         </w:rPr>
         <w:t>Xu, W., Liu, X., &amp; Gong, Y. (2003). Document clustering based on non-negative matrix factorization. SIGIR 2003, 267-273.</w:t>
       </w:r>
@@ -525,11 +708,14 @@
     <w:p>
       <w:pPr>
         <w:pStyle w:val="ListBullet"/>
+        <w:spacing w:lineRule="exact" w:line="360"/>
+        <w:ind w:left="720" w:hanging="360"/>
       </w:pPr>
       <w:r>
         <w:rPr>
           <w:rFonts w:ascii="Times New Roman" w:hAnsi="Times New Roman"/>
-          <w:sz w:val="22"/>
+          <w:color w:val="000000"/>
+          <w:sz w:val="24"/>
         </w:rPr>
         <w:t>Arora, S., Ge, R., Halpern, Y., Mimno, D., Moitra, A., Sontag, D., Wu, Y., &amp; Zhu, M. (2013). A practical algorithm for topic modeling with provable guarantees. ICML 2013, 280-288.</w:t>
       </w:r>
@@ -537,24 +723,36 @@
     <w:p>
       <w:pPr>
         <w:pStyle w:val="ListBullet"/>
+        <w:spacing w:lineRule="exact" w:line="360"/>
+        <w:ind w:left="720" w:hanging="360"/>
       </w:pPr>
       <w:r>
         <w:rPr>
           <w:rFonts w:ascii="Times New Roman" w:hAnsi="Times New Roman"/>
-          <w:sz w:val="22"/>
+          <w:color w:val="000000"/>
+          <w:sz w:val="24"/>
         </w:rPr>
         <w:t>Stevens, K., Kegelmeyer, P., Andrzejewski, D., &amp; Buttler, D. (2012). Exploring topic coherence over many models and many topics. EMNLP-CoNLL 2012, 952-961.</w:t>
       </w:r>
     </w:p>
-    <w:p/>
     <w:p>
       <w:pPr>
+        <w:spacing w:lineRule="exact" w:line="360"/>
+        <w:jc w:val="left"/>
+      </w:pPr>
+    </w:p>
+    <w:p>
+      <w:pPr>
         <w:pStyle w:val="Heading1"/>
+        <w:spacing w:lineRule="exact" w:line="360" w:before="240" w:after="120"/>
+        <w:jc w:val="left"/>
       </w:pPr>
       <w:r>
         <w:rPr>
           <w:rFonts w:ascii="Times New Roman" w:hAnsi="Times New Roman"/>
           <w:b/>
+          <w:color w:val="000000"/>
+          <w:sz w:val="32"/>
         </w:rPr>
         <w:t>3. Qualitative Coding Techniques</w:t>
       </w:r>
@@ -562,20 +760,29 @@
     <w:p>
       <w:pPr>
         <w:pStyle w:val="Heading2"/>
+        <w:spacing w:lineRule="exact" w:line="360" w:before="180" w:after="100"/>
+        <w:jc w:val="left"/>
       </w:pPr>
       <w:r>
         <w:rPr>
           <w:rFonts w:ascii="Times New Roman" w:hAnsi="Times New Roman"/>
           <w:b/>
+          <w:color w:val="000000"/>
+          <w:sz w:val="28"/>
         </w:rPr>
         <w:t>3.1 Traditional Keyword-Based Coding</w:t>
       </w:r>
     </w:p>
     <w:p>
+      <w:pPr>
+        <w:spacing w:lineRule="exact" w:line="360"/>
+        <w:jc w:val="left"/>
+      </w:pPr>
       <w:r>
         <w:rPr>
           <w:rFonts w:ascii="Times New Roman" w:hAnsi="Times New Roman"/>
           <w:b/>
+          <w:color w:val="000000"/>
           <w:sz w:val="24"/>
         </w:rPr>
         <w:t xml:space="preserve">Description: </w:t>
@@ -583,16 +790,22 @@
       <w:r>
         <w:rPr>
           <w:rFonts w:ascii="Times New Roman" w:hAnsi="Times New Roman"/>
+          <w:color w:val="000000"/>
           <w:sz w:val="24"/>
         </w:rPr>
         <w:t>Systematic application of predefined code frames with keyword matching for identifying themes in qualitative data, following established grounded theory and thematic analysis methodologies.</w:t>
       </w:r>
     </w:p>
     <w:p>
+      <w:pPr>
+        <w:spacing w:lineRule="exact" w:line="360"/>
+        <w:jc w:val="left"/>
+      </w:pPr>
       <w:r>
         <w:rPr>
           <w:rFonts w:ascii="Times New Roman" w:hAnsi="Times New Roman"/>
           <w:b/>
+          <w:color w:val="000000"/>
           <w:sz w:val="24"/>
         </w:rPr>
         <w:t>Gold-Standard Outputs:</w:t>
@@ -601,10 +814,13 @@
     <w:p>
       <w:pPr>
         <w:pStyle w:val="ListBullet"/>
+        <w:spacing w:lineRule="exact" w:line="360"/>
+        <w:ind w:left="720" w:hanging="360"/>
       </w:pPr>
       <w:r>
         <w:rPr>
           <w:rFonts w:ascii="Times New Roman" w:hAnsi="Times New Roman"/>
+          <w:color w:val="000000"/>
           <w:sz w:val="24"/>
         </w:rPr>
         <w:t>Intercoder Reliability (Cohen's Kappa): Values &gt; 0.70 indicate substantial agreement (Landis &amp; Koch, 1977)</w:t>
@@ -613,10 +829,13 @@
     <w:p>
       <w:pPr>
         <w:pStyle w:val="ListBullet"/>
+        <w:spacing w:lineRule="exact" w:line="360"/>
+        <w:ind w:left="720" w:hanging="360"/>
       </w:pPr>
       <w:r>
         <w:rPr>
           <w:rFonts w:ascii="Times New Roman" w:hAnsi="Times New Roman"/>
+          <w:color w:val="000000"/>
           <w:sz w:val="24"/>
         </w:rPr>
         <w:t>Krippendorff's Alpha: Values &gt; 0.80 considered reliable for drawing definitive conclusions</w:t>
@@ -625,10 +844,13 @@
     <w:p>
       <w:pPr>
         <w:pStyle w:val="ListBullet"/>
+        <w:spacing w:lineRule="exact" w:line="360"/>
+        <w:ind w:left="720" w:hanging="360"/>
       </w:pPr>
       <w:r>
         <w:rPr>
           <w:rFonts w:ascii="Times New Roman" w:hAnsi="Times New Roman"/>
+          <w:color w:val="000000"/>
           <w:sz w:val="24"/>
         </w:rPr>
         <w:t>Code coverage: Minimum 80% of responses should be coded</w:t>
@@ -637,10 +859,13 @@
     <w:p>
       <w:pPr>
         <w:pStyle w:val="ListBullet"/>
+        <w:spacing w:lineRule="exact" w:line="360"/>
+        <w:ind w:left="720" w:hanging="360"/>
       </w:pPr>
       <w:r>
         <w:rPr>
           <w:rFonts w:ascii="Times New Roman" w:hAnsi="Times New Roman"/>
+          <w:color w:val="000000"/>
           <w:sz w:val="24"/>
         </w:rPr>
         <w:t>Code saturation: New codes should cease emerging after analyzing 80-90% of data</w:t>
@@ -649,10 +874,13 @@
     <w:p>
       <w:pPr>
         <w:pStyle w:val="ListBullet"/>
+        <w:spacing w:lineRule="exact" w:line="360"/>
+        <w:ind w:left="720" w:hanging="360"/>
       </w:pPr>
       <w:r>
         <w:rPr>
           <w:rFonts w:ascii="Times New Roman" w:hAnsi="Times New Roman"/>
+          <w:color w:val="000000"/>
           <w:sz w:val="24"/>
         </w:rPr>
         <w:t>Code hierarchy: Clear hierarchical structure with 3-7 main themes and subcodes</w:t>
@@ -661,20 +889,28 @@
     <w:p>
       <w:pPr>
         <w:pStyle w:val="ListBullet"/>
+        <w:spacing w:lineRule="exact" w:line="360"/>
+        <w:ind w:left="720" w:hanging="360"/>
       </w:pPr>
       <w:r>
         <w:rPr>
           <w:rFonts w:ascii="Times New Roman" w:hAnsi="Times New Roman"/>
+          <w:color w:val="000000"/>
           <w:sz w:val="24"/>
         </w:rPr>
         <w:t>Code definition quality: Each code has clear inclusion/exclusion criteria and examples</w:t>
       </w:r>
     </w:p>
     <w:p>
+      <w:pPr>
+        <w:spacing w:lineRule="exact" w:line="360"/>
+        <w:jc w:val="left"/>
+      </w:pPr>
       <w:r>
         <w:rPr>
           <w:rFonts w:ascii="Times New Roman" w:hAnsi="Times New Roman"/>
           <w:b/>
+          <w:color w:val="000000"/>
           <w:sz w:val="24"/>
         </w:rPr>
         <w:t>Authoritative References:</w:t>
@@ -683,11 +919,14 @@
     <w:p>
       <w:pPr>
         <w:pStyle w:val="ListBullet"/>
+        <w:spacing w:lineRule="exact" w:line="360"/>
+        <w:ind w:left="720" w:hanging="360"/>
       </w:pPr>
       <w:r>
         <w:rPr>
           <w:rFonts w:ascii="Times New Roman" w:hAnsi="Times New Roman"/>
-          <w:sz w:val="22"/>
+          <w:color w:val="000000"/>
+          <w:sz w:val="24"/>
         </w:rPr>
         <w:t>Strauss, A., &amp; Corbin, J. (1998). Basics of qualitative research: Techniques and procedures for developing grounded theory (2nd ed.). Sage Publications.</w:t>
       </w:r>
@@ -695,11 +934,14 @@
     <w:p>
       <w:pPr>
         <w:pStyle w:val="ListBullet"/>
+        <w:spacing w:lineRule="exact" w:line="360"/>
+        <w:ind w:left="720" w:hanging="360"/>
       </w:pPr>
       <w:r>
         <w:rPr>
           <w:rFonts w:ascii="Times New Roman" w:hAnsi="Times New Roman"/>
-          <w:sz w:val="22"/>
+          <w:color w:val="000000"/>
+          <w:sz w:val="24"/>
         </w:rPr>
         <w:t>Braun, V., &amp; Clarke, V. (2006). Using thematic analysis in psychology. Qualitative Research in Psychology, 3(2), 77-101.</w:t>
       </w:r>
@@ -707,11 +949,14 @@
     <w:p>
       <w:pPr>
         <w:pStyle w:val="ListBullet"/>
+        <w:spacing w:lineRule="exact" w:line="360"/>
+        <w:ind w:left="720" w:hanging="360"/>
       </w:pPr>
       <w:r>
         <w:rPr>
           <w:rFonts w:ascii="Times New Roman" w:hAnsi="Times New Roman"/>
-          <w:sz w:val="22"/>
+          <w:color w:val="000000"/>
+          <w:sz w:val="24"/>
         </w:rPr>
         <w:t>Landis, J. R., &amp; Koch, G. G. (1977). The measurement of observer agreement for categorical data. Biometrics, 33(1), 159-174.</w:t>
       </w:r>
@@ -719,11 +964,14 @@
     <w:p>
       <w:pPr>
         <w:pStyle w:val="ListBullet"/>
+        <w:spacing w:lineRule="exact" w:line="360"/>
+        <w:ind w:left="720" w:hanging="360"/>
       </w:pPr>
       <w:r>
         <w:rPr>
           <w:rFonts w:ascii="Times New Roman" w:hAnsi="Times New Roman"/>
-          <w:sz w:val="22"/>
+          <w:color w:val="000000"/>
+          <w:sz w:val="24"/>
         </w:rPr>
         <w:t>Krippendorff, K. (2004). Content analysis: An introduction to its methodology (2nd ed.). Sage Publications.</w:t>
       </w:r>
@@ -731,11 +979,14 @@
     <w:p>
       <w:pPr>
         <w:pStyle w:val="ListBullet"/>
+        <w:spacing w:lineRule="exact" w:line="360"/>
+        <w:ind w:left="720" w:hanging="360"/>
       </w:pPr>
       <w:r>
         <w:rPr>
           <w:rFonts w:ascii="Times New Roman" w:hAnsi="Times New Roman"/>
-          <w:sz w:val="22"/>
+          <w:color w:val="000000"/>
+          <w:sz w:val="24"/>
         </w:rPr>
         <w:t>Saldana, J. (2015). The coding manual for qualitative researchers (3rd ed.). Sage Publications.</w:t>
       </w:r>
@@ -743,55 +994,86 @@
     <w:p>
       <w:pPr>
         <w:pStyle w:val="ListBullet"/>
+        <w:spacing w:lineRule="exact" w:line="360"/>
+        <w:ind w:left="720" w:hanging="360"/>
       </w:pPr>
       <w:r>
         <w:rPr>
           <w:rFonts w:ascii="Times New Roman" w:hAnsi="Times New Roman"/>
-          <w:sz w:val="22"/>
+          <w:color w:val="000000"/>
+          <w:sz w:val="24"/>
         </w:rPr>
         <w:t>Guest, G., MacQueen, K. M., &amp; Namey, E. E. (2011). Applied thematic analysis. Sage Publications.</w:t>
       </w:r>
     </w:p>
-    <w:p/>
     <w:p>
       <w:pPr>
+        <w:spacing w:lineRule="exact" w:line="360"/>
+        <w:jc w:val="left"/>
+      </w:pPr>
+    </w:p>
+    <w:p>
+      <w:pPr>
         <w:pStyle w:val="Heading1"/>
+        <w:spacing w:lineRule="exact" w:line="360" w:before="240" w:after="120"/>
+        <w:jc w:val="left"/>
       </w:pPr>
       <w:r>
         <w:rPr>
           <w:rFonts w:ascii="Times New Roman" w:hAnsi="Times New Roman"/>
           <w:b/>
+          <w:color w:val="000000"/>
+          <w:sz w:val="32"/>
         </w:rPr>
         <w:t>4. Essential Output Standards</w:t>
       </w:r>
     </w:p>
     <w:p>
+      <w:pPr>
+        <w:spacing w:lineRule="exact" w:line="360"/>
+        <w:jc w:val="left"/>
+      </w:pPr>
       <w:r>
         <w:rPr>
           <w:rFonts w:ascii="Times New Roman" w:hAnsi="Times New Roman"/>
+          <w:color w:val="000000"/>
           <w:sz w:val="24"/>
         </w:rPr>
         <w:t>The framework produces 15 essential outputs for comprehensive qualitative analysis. Each output has specific quality benchmarks based on established research methodologies and industry standards.</w:t>
       </w:r>
     </w:p>
-    <w:p/>
     <w:p>
       <w:pPr>
+        <w:spacing w:lineRule="exact" w:line="360"/>
+        <w:jc w:val="left"/>
+      </w:pPr>
+    </w:p>
+    <w:p>
+      <w:pPr>
         <w:pStyle w:val="Heading2"/>
+        <w:spacing w:lineRule="exact" w:line="360" w:before="180" w:after="100"/>
+        <w:jc w:val="left"/>
       </w:pPr>
       <w:r>
         <w:rPr>
           <w:rFonts w:ascii="Times New Roman" w:hAnsi="Times New Roman"/>
           <w:b/>
+          <w:color w:val="000000"/>
+          <w:sz w:val="28"/>
         </w:rPr>
         <w:t>4.1 Code Assignments</w:t>
       </w:r>
     </w:p>
     <w:p>
+      <w:pPr>
+        <w:spacing w:lineRule="exact" w:line="360"/>
+        <w:jc w:val="left"/>
+      </w:pPr>
       <w:r>
         <w:rPr>
           <w:rFonts w:ascii="Times New Roman" w:hAnsi="Times New Roman"/>
           <w:b/>
+          <w:color w:val="000000"/>
           <w:sz w:val="24"/>
         </w:rPr>
         <w:t xml:space="preserve">Benchmark Standard: </w:t>
@@ -799,16 +1081,22 @@
       <w:r>
         <w:rPr>
           <w:rFonts w:ascii="Times New Roman" w:hAnsi="Times New Roman"/>
+          <w:color w:val="000000"/>
           <w:sz w:val="24"/>
         </w:rPr>
         <w:t>Minimum 80% coverage with confidence scores &gt; 0.30 for multi-label assignments. Each assignment should include probabilistic confidence measures.</w:t>
       </w:r>
     </w:p>
     <w:p>
+      <w:pPr>
+        <w:spacing w:lineRule="exact" w:line="360"/>
+        <w:jc w:val="left"/>
+      </w:pPr>
       <w:r>
         <w:rPr>
           <w:rFonts w:ascii="Times New Roman" w:hAnsi="Times New Roman"/>
           <w:b/>
+          <w:color w:val="000000"/>
           <w:sz w:val="22"/>
         </w:rPr>
         <w:t xml:space="preserve">Reference: </w:t>
@@ -816,29 +1104,44 @@
       <w:r>
         <w:rPr>
           <w:rFonts w:ascii="Times New Roman" w:hAnsi="Times New Roman"/>
+          <w:color w:val="000000"/>
           <w:sz w:val="22"/>
         </w:rPr>
         <w:t>Read, J., Pfahringer, B., Holmes, G., &amp; Frank, E. (2011). Classifier chains for multi-label classification. Machine Learning, 85(3), 333-359.</w:t>
       </w:r>
     </w:p>
-    <w:p/>
     <w:p>
       <w:pPr>
+        <w:spacing w:lineRule="exact" w:line="360"/>
+        <w:jc w:val="left"/>
+      </w:pPr>
+    </w:p>
+    <w:p>
+      <w:pPr>
         <w:pStyle w:val="Heading2"/>
+        <w:spacing w:lineRule="exact" w:line="360" w:before="180" w:after="100"/>
+        <w:jc w:val="left"/>
       </w:pPr>
       <w:r>
         <w:rPr>
           <w:rFonts w:ascii="Times New Roman" w:hAnsi="Times New Roman"/>
           <w:b/>
+          <w:color w:val="000000"/>
+          <w:sz w:val="28"/>
         </w:rPr>
         <w:t>4.2 Codebook/Code Frame</w:t>
       </w:r>
     </w:p>
     <w:p>
+      <w:pPr>
+        <w:spacing w:lineRule="exact" w:line="360"/>
+        <w:jc w:val="left"/>
+      </w:pPr>
       <w:r>
         <w:rPr>
           <w:rFonts w:ascii="Times New Roman" w:hAnsi="Times New Roman"/>
           <w:b/>
+          <w:color w:val="000000"/>
           <w:sz w:val="24"/>
         </w:rPr>
         <w:t xml:space="preserve">Benchmark Standard: </w:t>
@@ -846,16 +1149,22 @@
       <w:r>
         <w:rPr>
           <w:rFonts w:ascii="Times New Roman" w:hAnsi="Times New Roman"/>
+          <w:color w:val="000000"/>
           <w:sz w:val="24"/>
         </w:rPr>
         <w:t>Clear definitions with 3-5 exemplar quotes per code, keywords list, and operational definitions. Code labels should be concise (2-5 words) and mutually exclusive where possible.</w:t>
       </w:r>
     </w:p>
     <w:p>
+      <w:pPr>
+        <w:spacing w:lineRule="exact" w:line="360"/>
+        <w:jc w:val="left"/>
+      </w:pPr>
       <w:r>
         <w:rPr>
           <w:rFonts w:ascii="Times New Roman" w:hAnsi="Times New Roman"/>
           <w:b/>
+          <w:color w:val="000000"/>
           <w:sz w:val="22"/>
         </w:rPr>
         <w:t xml:space="preserve">Reference: </w:t>
@@ -863,29 +1172,44 @@
       <w:r>
         <w:rPr>
           <w:rFonts w:ascii="Times New Roman" w:hAnsi="Times New Roman"/>
+          <w:color w:val="000000"/>
           <w:sz w:val="22"/>
         </w:rPr>
         <w:t>MacQueen, K. M., McLellan, E., Kay, K., &amp; Milstein, B. (1998). Codebook development for team-based qualitative analysis. CAM Journal, 10(2), 31-36.</w:t>
       </w:r>
     </w:p>
-    <w:p/>
     <w:p>
       <w:pPr>
+        <w:spacing w:lineRule="exact" w:line="360"/>
+        <w:jc w:val="left"/>
+      </w:pPr>
+    </w:p>
+    <w:p>
+      <w:pPr>
         <w:pStyle w:val="Heading2"/>
+        <w:spacing w:lineRule="exact" w:line="360" w:before="180" w:after="100"/>
+        <w:jc w:val="left"/>
       </w:pPr>
       <w:r>
         <w:rPr>
           <w:rFonts w:ascii="Times New Roman" w:hAnsi="Times New Roman"/>
           <w:b/>
+          <w:color w:val="000000"/>
+          <w:sz w:val="28"/>
         </w:rPr>
         <w:t>4.3 Code Frequency Tables</w:t>
       </w:r>
     </w:p>
     <w:p>
+      <w:pPr>
+        <w:spacing w:lineRule="exact" w:line="360"/>
+        <w:jc w:val="left"/>
+      </w:pPr>
       <w:r>
         <w:rPr>
           <w:rFonts w:ascii="Times New Roman" w:hAnsi="Times New Roman"/>
           <w:b/>
+          <w:color w:val="000000"/>
           <w:sz w:val="24"/>
         </w:rPr>
         <w:t xml:space="preserve">Benchmark Standard: </w:t>
@@ -893,16 +1217,22 @@
       <w:r>
         <w:rPr>
           <w:rFonts w:ascii="Times New Roman" w:hAnsi="Times New Roman"/>
+          <w:color w:val="000000"/>
           <w:sz w:val="24"/>
         </w:rPr>
         <w:t>Frequencies with percentages, rank ordering, and statistical measures (mean, median, mode). No single code should dominate &gt; 50% of responses unless theoretically justified.</w:t>
       </w:r>
     </w:p>
     <w:p>
+      <w:pPr>
+        <w:spacing w:lineRule="exact" w:line="360"/>
+        <w:jc w:val="left"/>
+      </w:pPr>
       <w:r>
         <w:rPr>
           <w:rFonts w:ascii="Times New Roman" w:hAnsi="Times New Roman"/>
           <w:b/>
+          <w:color w:val="000000"/>
           <w:sz w:val="22"/>
         </w:rPr>
         <w:t xml:space="preserve">Reference: </w:t>
@@ -910,29 +1240,44 @@
       <w:r>
         <w:rPr>
           <w:rFonts w:ascii="Times New Roman" w:hAnsi="Times New Roman"/>
+          <w:color w:val="000000"/>
           <w:sz w:val="22"/>
         </w:rPr>
         <w:t>Miles, M. B., Huberman, A. M., &amp; Saldana, J. (2014). Qualitative data analysis: A methods sourcebook (3rd ed.). Sage Publications.</w:t>
       </w:r>
     </w:p>
-    <w:p/>
     <w:p>
       <w:pPr>
+        <w:spacing w:lineRule="exact" w:line="360"/>
+        <w:jc w:val="left"/>
+      </w:pPr>
+    </w:p>
+    <w:p>
+      <w:pPr>
         <w:pStyle w:val="Heading2"/>
+        <w:spacing w:lineRule="exact" w:line="360" w:before="180" w:after="100"/>
+        <w:jc w:val="left"/>
       </w:pPr>
       <w:r>
         <w:rPr>
           <w:rFonts w:ascii="Times New Roman" w:hAnsi="Times New Roman"/>
           <w:b/>
+          <w:color w:val="000000"/>
+          <w:sz w:val="28"/>
         </w:rPr>
         <w:t>4.4 Quality and Confidence Metrics</w:t>
       </w:r>
     </w:p>
     <w:p>
+      <w:pPr>
+        <w:spacing w:lineRule="exact" w:line="360"/>
+        <w:jc w:val="left"/>
+      </w:pPr>
       <w:r>
         <w:rPr>
           <w:rFonts w:ascii="Times New Roman" w:hAnsi="Times New Roman"/>
           <w:b/>
+          <w:color w:val="000000"/>
           <w:sz w:val="24"/>
         </w:rPr>
         <w:t xml:space="preserve">Benchmark Standard: </w:t>
@@ -940,16 +1285,22 @@
       <w:r>
         <w:rPr>
           <w:rFonts w:ascii="Times New Roman" w:hAnsi="Times New Roman"/>
+          <w:color w:val="000000"/>
           <w:sz w:val="24"/>
         </w:rPr>
         <w:t>Average confidence &gt; 0.50, standard deviation &lt; 0.25. Include precision, recall, and F1-score where validation data exists.</w:t>
       </w:r>
     </w:p>
     <w:p>
+      <w:pPr>
+        <w:spacing w:lineRule="exact" w:line="360"/>
+        <w:jc w:val="left"/>
+      </w:pPr>
       <w:r>
         <w:rPr>
           <w:rFonts w:ascii="Times New Roman" w:hAnsi="Times New Roman"/>
           <w:b/>
+          <w:color w:val="000000"/>
           <w:sz w:val="22"/>
         </w:rPr>
         <w:t xml:space="preserve">Reference: </w:t>
@@ -957,29 +1308,44 @@
       <w:r>
         <w:rPr>
           <w:rFonts w:ascii="Times New Roman" w:hAnsi="Times New Roman"/>
+          <w:color w:val="000000"/>
           <w:sz w:val="22"/>
         </w:rPr>
         <w:t>Fleiss, J. L., Levin, B., &amp; Paik, M. C. (2003). Statistical methods for rates and proportions (3rd ed.). John Wiley &amp; Sons.</w:t>
       </w:r>
     </w:p>
-    <w:p/>
     <w:p>
       <w:pPr>
+        <w:spacing w:lineRule="exact" w:line="360"/>
+        <w:jc w:val="left"/>
+      </w:pPr>
+    </w:p>
+    <w:p>
+      <w:pPr>
         <w:pStyle w:val="Heading2"/>
+        <w:spacing w:lineRule="exact" w:line="360" w:before="180" w:after="100"/>
+        <w:jc w:val="left"/>
       </w:pPr>
       <w:r>
         <w:rPr>
           <w:rFonts w:ascii="Times New Roman" w:hAnsi="Times New Roman"/>
           <w:b/>
+          <w:color w:val="000000"/>
+          <w:sz w:val="28"/>
         </w:rPr>
         <w:t>4.5 Binary/Multi-Label Matrix</w:t>
       </w:r>
     </w:p>
     <w:p>
+      <w:pPr>
+        <w:spacing w:lineRule="exact" w:line="360"/>
+        <w:jc w:val="left"/>
+      </w:pPr>
       <w:r>
         <w:rPr>
           <w:rFonts w:ascii="Times New Roman" w:hAnsi="Times New Roman"/>
           <w:b/>
+          <w:color w:val="000000"/>
           <w:sz w:val="24"/>
         </w:rPr>
         <w:t xml:space="preserve">Benchmark Standard: </w:t>
@@ -987,16 +1353,22 @@
       <w:r>
         <w:rPr>
           <w:rFonts w:ascii="Times New Roman" w:hAnsi="Times New Roman"/>
+          <w:color w:val="000000"/>
           <w:sz w:val="24"/>
         </w:rPr>
         <w:t>Sparse matrix representation with documented encoding scheme. Enable statistical analysis including chi-square tests, correlation analysis, and cluster validation.</w:t>
       </w:r>
     </w:p>
     <w:p>
+      <w:pPr>
+        <w:spacing w:lineRule="exact" w:line="360"/>
+        <w:jc w:val="left"/>
+      </w:pPr>
       <w:r>
         <w:rPr>
           <w:rFonts w:ascii="Times New Roman" w:hAnsi="Times New Roman"/>
           <w:b/>
+          <w:color w:val="000000"/>
           <w:sz w:val="22"/>
         </w:rPr>
         <w:t xml:space="preserve">Reference: </w:t>
@@ -1004,29 +1376,44 @@
       <w:r>
         <w:rPr>
           <w:rFonts w:ascii="Times New Roman" w:hAnsi="Times New Roman"/>
+          <w:color w:val="000000"/>
           <w:sz w:val="22"/>
         </w:rPr>
         <w:t>Tsoumakas, G., &amp; Katakis, I. (2007). Multi-label classification: An overview. International Journal of Data Warehousing and Mining, 3(3), 1-13.</w:t>
       </w:r>
     </w:p>
-    <w:p/>
     <w:p>
       <w:pPr>
+        <w:spacing w:lineRule="exact" w:line="360"/>
+        <w:jc w:val="left"/>
+      </w:pPr>
+    </w:p>
+    <w:p>
+      <w:pPr>
         <w:pStyle w:val="Heading2"/>
+        <w:spacing w:lineRule="exact" w:line="360" w:before="180" w:after="100"/>
+        <w:jc w:val="left"/>
       </w:pPr>
       <w:r>
         <w:rPr>
           <w:rFonts w:ascii="Times New Roman" w:hAnsi="Times New Roman"/>
           <w:b/>
+          <w:color w:val="000000"/>
+          <w:sz w:val="28"/>
         </w:rPr>
         <w:t>4.6 Representative Quotes</w:t>
       </w:r>
     </w:p>
     <w:p>
+      <w:pPr>
+        <w:spacing w:lineRule="exact" w:line="360"/>
+        <w:jc w:val="left"/>
+      </w:pPr>
       <w:r>
         <w:rPr>
           <w:rFonts w:ascii="Times New Roman" w:hAnsi="Times New Roman"/>
           <w:b/>
+          <w:color w:val="000000"/>
           <w:sz w:val="24"/>
         </w:rPr>
         <w:t xml:space="preserve">Benchmark Standard: </w:t>
@@ -1034,16 +1421,22 @@
       <w:r>
         <w:rPr>
           <w:rFonts w:ascii="Times New Roman" w:hAnsi="Times New Roman"/>
+          <w:color w:val="000000"/>
           <w:sz w:val="24"/>
         </w:rPr>
         <w:t>3-5 quotes per code selected based on highest confidence scores and semantic centrality. Quotes should exemplify core characteristics of each theme.</w:t>
       </w:r>
     </w:p>
     <w:p>
+      <w:pPr>
+        <w:spacing w:lineRule="exact" w:line="360"/>
+        <w:jc w:val="left"/>
+      </w:pPr>
       <w:r>
         <w:rPr>
           <w:rFonts w:ascii="Times New Roman" w:hAnsi="Times New Roman"/>
           <w:b/>
+          <w:color w:val="000000"/>
           <w:sz w:val="22"/>
         </w:rPr>
         <w:t xml:space="preserve">Reference: </w:t>
@@ -1051,29 +1444,44 @@
       <w:r>
         <w:rPr>
           <w:rFonts w:ascii="Times New Roman" w:hAnsi="Times New Roman"/>
+          <w:color w:val="000000"/>
           <w:sz w:val="22"/>
         </w:rPr>
         <w:t>Sandelowski, M. (1994). The use of quotes in qualitative research. Research in Nursing &amp; Health, 17(6), 479-482.</w:t>
       </w:r>
     </w:p>
-    <w:p/>
     <w:p>
       <w:pPr>
+        <w:spacing w:lineRule="exact" w:line="360"/>
+        <w:jc w:val="left"/>
+      </w:pPr>
+    </w:p>
+    <w:p>
+      <w:pPr>
         <w:pStyle w:val="Heading2"/>
+        <w:spacing w:lineRule="exact" w:line="360" w:before="180" w:after="100"/>
+        <w:jc w:val="left"/>
       </w:pPr>
       <w:r>
         <w:rPr>
           <w:rFonts w:ascii="Times New Roman" w:hAnsi="Times New Roman"/>
           <w:b/>
+          <w:color w:val="000000"/>
+          <w:sz w:val="28"/>
         </w:rPr>
         <w:t>4.7 Co-occurrence Analysis</w:t>
       </w:r>
     </w:p>
     <w:p>
+      <w:pPr>
+        <w:spacing w:lineRule="exact" w:line="360"/>
+        <w:jc w:val="left"/>
+      </w:pPr>
       <w:r>
         <w:rPr>
           <w:rFonts w:ascii="Times New Roman" w:hAnsi="Times New Roman"/>
           <w:b/>
+          <w:color w:val="000000"/>
           <w:sz w:val="24"/>
         </w:rPr>
         <w:t xml:space="preserve">Benchmark Standard: </w:t>
@@ -1081,16 +1489,22 @@
       <w:r>
         <w:rPr>
           <w:rFonts w:ascii="Times New Roman" w:hAnsi="Times New Roman"/>
+          <w:color w:val="000000"/>
           <w:sz w:val="24"/>
         </w:rPr>
         <w:t>Statistical significance testing (p &lt; 0.05) for code pairs. Report lift and confidence measures for association rules. Minimum support threshold of 2% recommended.</w:t>
       </w:r>
     </w:p>
     <w:p>
+      <w:pPr>
+        <w:spacing w:lineRule="exact" w:line="360"/>
+        <w:jc w:val="left"/>
+      </w:pPr>
       <w:r>
         <w:rPr>
           <w:rFonts w:ascii="Times New Roman" w:hAnsi="Times New Roman"/>
           <w:b/>
+          <w:color w:val="000000"/>
           <w:sz w:val="22"/>
         </w:rPr>
         <w:t xml:space="preserve">Reference: </w:t>
@@ -1098,29 +1512,44 @@
       <w:r>
         <w:rPr>
           <w:rFonts w:ascii="Times New Roman" w:hAnsi="Times New Roman"/>
+          <w:color w:val="000000"/>
           <w:sz w:val="22"/>
         </w:rPr>
         <w:t>Agrawal, R., &amp; Srikant, R. (1994). Fast algorithms for mining association rules. VLDB 1994, 487-499.</w:t>
       </w:r>
     </w:p>
-    <w:p/>
     <w:p>
       <w:pPr>
+        <w:spacing w:lineRule="exact" w:line="360"/>
+        <w:jc w:val="left"/>
+      </w:pPr>
+    </w:p>
+    <w:p>
+      <w:pPr>
         <w:pStyle w:val="Heading2"/>
+        <w:spacing w:lineRule="exact" w:line="360" w:before="180" w:after="100"/>
+        <w:jc w:val="left"/>
       </w:pPr>
       <w:r>
         <w:rPr>
           <w:rFonts w:ascii="Times New Roman" w:hAnsi="Times New Roman"/>
           <w:b/>
+          <w:color w:val="000000"/>
+          <w:sz w:val="28"/>
         </w:rPr>
         <w:t>4.8 Descriptive Statistics</w:t>
       </w:r>
     </w:p>
     <w:p>
+      <w:pPr>
+        <w:spacing w:lineRule="exact" w:line="360"/>
+        <w:jc w:val="left"/>
+      </w:pPr>
       <w:r>
         <w:rPr>
           <w:rFonts w:ascii="Times New Roman" w:hAnsi="Times New Roman"/>
           <w:b/>
+          <w:color w:val="000000"/>
           <w:sz w:val="24"/>
         </w:rPr>
         <w:t xml:space="preserve">Benchmark Standard: </w:t>
@@ -1128,16 +1557,22 @@
       <w:r>
         <w:rPr>
           <w:rFonts w:ascii="Times New Roman" w:hAnsi="Times New Roman"/>
+          <w:color w:val="000000"/>
           <w:sz w:val="24"/>
         </w:rPr>
         <w:t>Complete summary statistics including measures of central tendency, dispersion, and distribution shape. Report skewness and kurtosis for code frequency distributions.</w:t>
       </w:r>
     </w:p>
     <w:p>
+      <w:pPr>
+        <w:spacing w:lineRule="exact" w:line="360"/>
+        <w:jc w:val="left"/>
+      </w:pPr>
       <w:r>
         <w:rPr>
           <w:rFonts w:ascii="Times New Roman" w:hAnsi="Times New Roman"/>
           <w:b/>
+          <w:color w:val="000000"/>
           <w:sz w:val="22"/>
         </w:rPr>
         <w:t xml:space="preserve">Reference: </w:t>
@@ -1145,29 +1580,44 @@
       <w:r>
         <w:rPr>
           <w:rFonts w:ascii="Times New Roman" w:hAnsi="Times New Roman"/>
+          <w:color w:val="000000"/>
           <w:sz w:val="22"/>
         </w:rPr>
         <w:t>Tabachnick, B. G., &amp; Fidell, L. S. (2013). Using multivariate statistics (6th ed.). Pearson.</w:t>
       </w:r>
     </w:p>
-    <w:p/>
     <w:p>
       <w:pPr>
+        <w:spacing w:lineRule="exact" w:line="360"/>
+        <w:jc w:val="left"/>
+      </w:pPr>
+    </w:p>
+    <w:p>
+      <w:pPr>
         <w:pStyle w:val="Heading2"/>
+        <w:spacing w:lineRule="exact" w:line="360" w:before="180" w:after="100"/>
+        <w:jc w:val="left"/>
       </w:pPr>
       <w:r>
         <w:rPr>
           <w:rFonts w:ascii="Times New Roman" w:hAnsi="Times New Roman"/>
           <w:b/>
+          <w:color w:val="000000"/>
+          <w:sz w:val="28"/>
         </w:rPr>
         <w:t>4.9 Segmentation Analysis</w:t>
       </w:r>
     </w:p>
     <w:p>
+      <w:pPr>
+        <w:spacing w:lineRule="exact" w:line="360"/>
+        <w:jc w:val="left"/>
+      </w:pPr>
       <w:r>
         <w:rPr>
           <w:rFonts w:ascii="Times New Roman" w:hAnsi="Times New Roman"/>
           <w:b/>
+          <w:color w:val="000000"/>
           <w:sz w:val="24"/>
         </w:rPr>
         <w:t xml:space="preserve">Benchmark Standard: </w:t>
@@ -1175,16 +1625,22 @@
       <w:r>
         <w:rPr>
           <w:rFonts w:ascii="Times New Roman" w:hAnsi="Times New Roman"/>
+          <w:color w:val="000000"/>
           <w:sz w:val="24"/>
         </w:rPr>
         <w:t>Minimum 30 responses per segment for reliable analysis. Chi-square tests for independence with effect size measures (Cramer's V). Bonferroni correction for multiple comparisons.</w:t>
       </w:r>
     </w:p>
     <w:p>
+      <w:pPr>
+        <w:spacing w:lineRule="exact" w:line="360"/>
+        <w:jc w:val="left"/>
+      </w:pPr>
       <w:r>
         <w:rPr>
           <w:rFonts w:ascii="Times New Roman" w:hAnsi="Times New Roman"/>
           <w:b/>
+          <w:color w:val="000000"/>
           <w:sz w:val="22"/>
         </w:rPr>
         <w:t xml:space="preserve">Reference: </w:t>
@@ -1192,29 +1648,44 @@
       <w:r>
         <w:rPr>
           <w:rFonts w:ascii="Times New Roman" w:hAnsi="Times New Roman"/>
+          <w:color w:val="000000"/>
           <w:sz w:val="22"/>
         </w:rPr>
         <w:t>Agresti, A. (2018). Statistical methods for the social sciences (5th ed.). Pearson.</w:t>
       </w:r>
     </w:p>
-    <w:p/>
     <w:p>
       <w:pPr>
+        <w:spacing w:lineRule="exact" w:line="360"/>
+        <w:jc w:val="left"/>
+      </w:pPr>
+    </w:p>
+    <w:p>
+      <w:pPr>
         <w:pStyle w:val="Heading2"/>
+        <w:spacing w:lineRule="exact" w:line="360" w:before="180" w:after="100"/>
+        <w:jc w:val="left"/>
       </w:pPr>
       <w:r>
         <w:rPr>
           <w:rFonts w:ascii="Times New Roman" w:hAnsi="Times New Roman"/>
           <w:b/>
+          <w:color w:val="000000"/>
+          <w:sz w:val="28"/>
         </w:rPr>
         <w:t>4.10 Quality Assurance Report</w:t>
       </w:r>
     </w:p>
     <w:p>
+      <w:pPr>
+        <w:spacing w:lineRule="exact" w:line="360"/>
+        <w:jc w:val="left"/>
+      </w:pPr>
       <w:r>
         <w:rPr>
           <w:rFonts w:ascii="Times New Roman" w:hAnsi="Times New Roman"/>
           <w:b/>
+          <w:color w:val="000000"/>
           <w:sz w:val="24"/>
         </w:rPr>
         <w:t xml:space="preserve">Benchmark Standard: </w:t>
@@ -1222,16 +1693,22 @@
       <w:r>
         <w:rPr>
           <w:rFonts w:ascii="Times New Roman" w:hAnsi="Times New Roman"/>
+          <w:color w:val="000000"/>
           <w:sz w:val="24"/>
         </w:rPr>
         <w:t>Documentation of validation procedures, error analysis, and methodological limitations. Include audit trail of coding decisions and inter-rater reliability where applicable.</w:t>
       </w:r>
     </w:p>
     <w:p>
+      <w:pPr>
+        <w:spacing w:lineRule="exact" w:line="360"/>
+        <w:jc w:val="left"/>
+      </w:pPr>
       <w:r>
         <w:rPr>
           <w:rFonts w:ascii="Times New Roman" w:hAnsi="Times New Roman"/>
           <w:b/>
+          <w:color w:val="000000"/>
           <w:sz w:val="22"/>
         </w:rPr>
         <w:t xml:space="preserve">Reference: </w:t>
@@ -1239,29 +1716,44 @@
       <w:r>
         <w:rPr>
           <w:rFonts w:ascii="Times New Roman" w:hAnsi="Times New Roman"/>
+          <w:color w:val="000000"/>
           <w:sz w:val="22"/>
         </w:rPr>
         <w:t>Lincoln, Y. S., &amp; Guba, E. G. (1985). Naturalistic inquiry. Sage Publications.</w:t>
       </w:r>
     </w:p>
-    <w:p/>
     <w:p>
       <w:pPr>
+        <w:spacing w:lineRule="exact" w:line="360"/>
+        <w:jc w:val="left"/>
+      </w:pPr>
+    </w:p>
+    <w:p>
+      <w:pPr>
         <w:pStyle w:val="Heading2"/>
+        <w:spacing w:lineRule="exact" w:line="360" w:before="180" w:after="100"/>
+        <w:jc w:val="left"/>
       </w:pPr>
       <w:r>
         <w:rPr>
           <w:rFonts w:ascii="Times New Roman" w:hAnsi="Times New Roman"/>
           <w:b/>
+          <w:color w:val="000000"/>
+          <w:sz w:val="28"/>
         </w:rPr>
         <w:t>4.11 Visualizations</w:t>
       </w:r>
     </w:p>
     <w:p>
+      <w:pPr>
+        <w:spacing w:lineRule="exact" w:line="360"/>
+        <w:jc w:val="left"/>
+      </w:pPr>
       <w:r>
         <w:rPr>
           <w:rFonts w:ascii="Times New Roman" w:hAnsi="Times New Roman"/>
           <w:b/>
+          <w:color w:val="000000"/>
           <w:sz w:val="24"/>
         </w:rPr>
         <w:t xml:space="preserve">Benchmark Standard: </w:t>
@@ -1269,16 +1761,22 @@
       <w:r>
         <w:rPr>
           <w:rFonts w:ascii="Times New Roman" w:hAnsi="Times New Roman"/>
+          <w:color w:val="000000"/>
           <w:sz w:val="24"/>
         </w:rPr>
         <w:t>Publication-quality graphics following Tufte principles: high data-ink ratio, clear labels, appropriate color schemes for colorblind accessibility, and proper scaling.</w:t>
       </w:r>
     </w:p>
     <w:p>
+      <w:pPr>
+        <w:spacing w:lineRule="exact" w:line="360"/>
+        <w:jc w:val="left"/>
+      </w:pPr>
       <w:r>
         <w:rPr>
           <w:rFonts w:ascii="Times New Roman" w:hAnsi="Times New Roman"/>
           <w:b/>
+          <w:color w:val="000000"/>
           <w:sz w:val="22"/>
         </w:rPr>
         <w:t xml:space="preserve">Reference: </w:t>
@@ -1286,29 +1784,44 @@
       <w:r>
         <w:rPr>
           <w:rFonts w:ascii="Times New Roman" w:hAnsi="Times New Roman"/>
+          <w:color w:val="000000"/>
           <w:sz w:val="22"/>
         </w:rPr>
         <w:t>Tufte, E. R. (2001). The visual display of quantitative information (2nd ed.). Graphics Press.</w:t>
       </w:r>
     </w:p>
-    <w:p/>
     <w:p>
       <w:pPr>
+        <w:spacing w:lineRule="exact" w:line="360"/>
+        <w:jc w:val="left"/>
+      </w:pPr>
+    </w:p>
+    <w:p>
+      <w:pPr>
         <w:pStyle w:val="Heading2"/>
+        <w:spacing w:lineRule="exact" w:line="360" w:before="180" w:after="100"/>
+        <w:jc w:val="left"/>
       </w:pPr>
       <w:r>
         <w:rPr>
           <w:rFonts w:ascii="Times New Roman" w:hAnsi="Times New Roman"/>
           <w:b/>
+          <w:color w:val="000000"/>
+          <w:sz w:val="28"/>
         </w:rPr>
         <w:t>4.12 Multi-Format Exports</w:t>
       </w:r>
     </w:p>
     <w:p>
+      <w:pPr>
+        <w:spacing w:lineRule="exact" w:line="360"/>
+        <w:jc w:val="left"/>
+      </w:pPr>
       <w:r>
         <w:rPr>
           <w:rFonts w:ascii="Times New Roman" w:hAnsi="Times New Roman"/>
           <w:b/>
+          <w:color w:val="000000"/>
           <w:sz w:val="24"/>
         </w:rPr>
         <w:t xml:space="preserve">Benchmark Standard: </w:t>
@@ -1316,16 +1829,22 @@
       <w:r>
         <w:rPr>
           <w:rFonts w:ascii="Times New Roman" w:hAnsi="Times New Roman"/>
+          <w:color w:val="000000"/>
           <w:sz w:val="24"/>
         </w:rPr>
         <w:t>Standards-compliant CSV (RFC 4180), Excel (XLSX with proper data types), and JSON (UTF-8 encoded) formats. Maintain data integrity and metadata across formats.</w:t>
       </w:r>
     </w:p>
     <w:p>
+      <w:pPr>
+        <w:spacing w:lineRule="exact" w:line="360"/>
+        <w:jc w:val="left"/>
+      </w:pPr>
       <w:r>
         <w:rPr>
           <w:rFonts w:ascii="Times New Roman" w:hAnsi="Times New Roman"/>
           <w:b/>
+          <w:color w:val="000000"/>
           <w:sz w:val="22"/>
         </w:rPr>
         <w:t xml:space="preserve">Reference: </w:t>
@@ -1333,29 +1852,44 @@
       <w:r>
         <w:rPr>
           <w:rFonts w:ascii="Times New Roman" w:hAnsi="Times New Roman"/>
+          <w:color w:val="000000"/>
           <w:sz w:val="22"/>
         </w:rPr>
         <w:t>Wickham, H. (2014). Tidy data. Journal of Statistical Software, 59(10), 1-23.</w:t>
       </w:r>
     </w:p>
-    <w:p/>
     <w:p>
       <w:pPr>
+        <w:spacing w:lineRule="exact" w:line="360"/>
+        <w:jc w:val="left"/>
+      </w:pPr>
+    </w:p>
+    <w:p>
+      <w:pPr>
         <w:pStyle w:val="Heading2"/>
+        <w:spacing w:lineRule="exact" w:line="360" w:before="180" w:after="100"/>
+        <w:jc w:val="left"/>
       </w:pPr>
       <w:r>
         <w:rPr>
           <w:rFonts w:ascii="Times New Roman" w:hAnsi="Times New Roman"/>
           <w:b/>
+          <w:color w:val="000000"/>
+          <w:sz w:val="28"/>
         </w:rPr>
         <w:t>4.13 Method Documentation</w:t>
       </w:r>
     </w:p>
     <w:p>
+      <w:pPr>
+        <w:spacing w:lineRule="exact" w:line="360"/>
+        <w:jc w:val="left"/>
+      </w:pPr>
       <w:r>
         <w:rPr>
           <w:rFonts w:ascii="Times New Roman" w:hAnsi="Times New Roman"/>
           <w:b/>
+          <w:color w:val="000000"/>
           <w:sz w:val="24"/>
         </w:rPr>
         <w:t xml:space="preserve">Benchmark Standard: </w:t>
@@ -1363,16 +1897,22 @@
       <w:r>
         <w:rPr>
           <w:rFonts w:ascii="Times New Roman" w:hAnsi="Times New Roman"/>
+          <w:color w:val="000000"/>
           <w:sz w:val="24"/>
         </w:rPr>
         <w:t>Complete reproducibility documentation including software versions, random seeds, parameter settings, and computational environment. Follow FAIR principles (Findable, Accessible, Interoperable, Reusable).</w:t>
       </w:r>
     </w:p>
     <w:p>
+      <w:pPr>
+        <w:spacing w:lineRule="exact" w:line="360"/>
+        <w:jc w:val="left"/>
+      </w:pPr>
       <w:r>
         <w:rPr>
           <w:rFonts w:ascii="Times New Roman" w:hAnsi="Times New Roman"/>
           <w:b/>
+          <w:color w:val="000000"/>
           <w:sz w:val="22"/>
         </w:rPr>
         <w:t xml:space="preserve">Reference: </w:t>
@@ -1380,29 +1920,44 @@
       <w:r>
         <w:rPr>
           <w:rFonts w:ascii="Times New Roman" w:hAnsi="Times New Roman"/>
+          <w:color w:val="000000"/>
           <w:sz w:val="22"/>
         </w:rPr>
         <w:t>Wilkinson, M. D., et al. (2016). The FAIR Guiding Principles for scientific data management and stewardship. Scientific Data, 3, 160018.</w:t>
       </w:r>
     </w:p>
-    <w:p/>
     <w:p>
       <w:pPr>
+        <w:spacing w:lineRule="exact" w:line="360"/>
+        <w:jc w:val="left"/>
+      </w:pPr>
+    </w:p>
+    <w:p>
+      <w:pPr>
         <w:pStyle w:val="Heading2"/>
+        <w:spacing w:lineRule="exact" w:line="360" w:before="180" w:after="100"/>
+        <w:jc w:val="left"/>
       </w:pPr>
       <w:r>
         <w:rPr>
           <w:rFonts w:ascii="Times New Roman" w:hAnsi="Times New Roman"/>
           <w:b/>
+          <w:color w:val="000000"/>
+          <w:sz w:val="28"/>
         </w:rPr>
         <w:t>4.14 Uncoded/Ambiguous Responses</w:t>
       </w:r>
     </w:p>
     <w:p>
+      <w:pPr>
+        <w:spacing w:lineRule="exact" w:line="360"/>
+        <w:jc w:val="left"/>
+      </w:pPr>
       <w:r>
         <w:rPr>
           <w:rFonts w:ascii="Times New Roman" w:hAnsi="Times New Roman"/>
           <w:b/>
+          <w:color w:val="000000"/>
           <w:sz w:val="24"/>
         </w:rPr>
         <w:t xml:space="preserve">Benchmark Standard: </w:t>
@@ -1410,16 +1965,22 @@
       <w:r>
         <w:rPr>
           <w:rFonts w:ascii="Times New Roman" w:hAnsi="Times New Roman"/>
+          <w:color w:val="000000"/>
           <w:sz w:val="24"/>
         </w:rPr>
         <w:t>Systematic review of uncoded responses (&lt; 20% acceptable). Document reasons for exclusion and ambiguity. Consider additional coding cycles for high ambiguity rates (&gt; 15%).</w:t>
       </w:r>
     </w:p>
     <w:p>
+      <w:pPr>
+        <w:spacing w:lineRule="exact" w:line="360"/>
+        <w:jc w:val="left"/>
+      </w:pPr>
       <w:r>
         <w:rPr>
           <w:rFonts w:ascii="Times New Roman" w:hAnsi="Times New Roman"/>
           <w:b/>
+          <w:color w:val="000000"/>
           <w:sz w:val="22"/>
         </w:rPr>
         <w:t xml:space="preserve">Reference: </w:t>
@@ -1427,29 +1988,44 @@
       <w:r>
         <w:rPr>
           <w:rFonts w:ascii="Times New Roman" w:hAnsi="Times New Roman"/>
+          <w:color w:val="000000"/>
           <w:sz w:val="22"/>
         </w:rPr>
         <w:t>Charmaz, K. (2014). Constructing grounded theory (2nd ed.). Sage Publications.</w:t>
       </w:r>
     </w:p>
-    <w:p/>
     <w:p>
       <w:pPr>
+        <w:spacing w:lineRule="exact" w:line="360"/>
+        <w:jc w:val="left"/>
+      </w:pPr>
+    </w:p>
+    <w:p>
+      <w:pPr>
         <w:pStyle w:val="Heading2"/>
+        <w:spacing w:lineRule="exact" w:line="360" w:before="180" w:after="100"/>
+        <w:jc w:val="left"/>
       </w:pPr>
       <w:r>
         <w:rPr>
           <w:rFonts w:ascii="Times New Roman" w:hAnsi="Times New Roman"/>
           <w:b/>
+          <w:color w:val="000000"/>
+          <w:sz w:val="28"/>
         </w:rPr>
         <w:t>4.15 Executive Summary</w:t>
       </w:r>
     </w:p>
     <w:p>
+      <w:pPr>
+        <w:spacing w:lineRule="exact" w:line="360"/>
+        <w:jc w:val="left"/>
+      </w:pPr>
       <w:r>
         <w:rPr>
           <w:rFonts w:ascii="Times New Roman" w:hAnsi="Times New Roman"/>
           <w:b/>
+          <w:color w:val="000000"/>
           <w:sz w:val="24"/>
         </w:rPr>
         <w:t xml:space="preserve">Benchmark Standard: </w:t>
@@ -1457,16 +2033,22 @@
       <w:r>
         <w:rPr>
           <w:rFonts w:ascii="Times New Roman" w:hAnsi="Times New Roman"/>
+          <w:color w:val="000000"/>
           <w:sz w:val="24"/>
         </w:rPr>
         <w:t>Concise summary (1-2 pages) with key findings, top 5 themes, actionable insights, and limitations. Written for non-technical stakeholders following plain language guidelines.</w:t>
       </w:r>
     </w:p>
     <w:p>
+      <w:pPr>
+        <w:spacing w:lineRule="exact" w:line="360"/>
+        <w:jc w:val="left"/>
+      </w:pPr>
       <w:r>
         <w:rPr>
           <w:rFonts w:ascii="Times New Roman" w:hAnsi="Times New Roman"/>
           <w:b/>
+          <w:color w:val="000000"/>
           <w:sz w:val="22"/>
         </w:rPr>
         <w:t xml:space="preserve">Reference: </w:t>
@@ -1474,20 +2056,30 @@
       <w:r>
         <w:rPr>
           <w:rFonts w:ascii="Times New Roman" w:hAnsi="Times New Roman"/>
+          <w:color w:val="000000"/>
           <w:sz w:val="22"/>
         </w:rPr>
         <w:t>American Psychological Association. (2020). Publication manual of the American Psychological Association (7th ed.).</w:t>
       </w:r>
     </w:p>
-    <w:p/>
     <w:p>
       <w:pPr>
+        <w:spacing w:lineRule="exact" w:line="360"/>
+        <w:jc w:val="left"/>
+      </w:pPr>
+    </w:p>
+    <w:p>
+      <w:pPr>
         <w:pStyle w:val="Heading1"/>
+        <w:spacing w:lineRule="exact" w:line="360" w:before="240" w:after="120"/>
+        <w:jc w:val="left"/>
       </w:pPr>
       <w:r>
         <w:rPr>
           <w:rFonts w:ascii="Times New Roman" w:hAnsi="Times New Roman"/>
           <w:b/>
+          <w:color w:val="000000"/>
+          <w:sz w:val="32"/>
         </w:rPr>
         <w:t>5. Validation and Reliability Standards</w:t>
       </w:r>
@@ -1495,11 +2087,15 @@
     <w:p>
       <w:pPr>
         <w:pStyle w:val="Heading2"/>
+        <w:spacing w:lineRule="exact" w:line="360" w:before="180" w:after="100"/>
+        <w:jc w:val="left"/>
       </w:pPr>
       <w:r>
         <w:rPr>
           <w:rFonts w:ascii="Times New Roman" w:hAnsi="Times New Roman"/>
           <w:b/>
+          <w:color w:val="000000"/>
+          <w:sz w:val="28"/>
         </w:rPr>
         <w:t>5.1 Internal Validity</w:t>
       </w:r>
@@ -1507,10 +2103,13 @@
     <w:p>
       <w:pPr>
         <w:pStyle w:val="ListBullet"/>
+        <w:spacing w:lineRule="exact" w:line="360"/>
+        <w:ind w:left="720" w:hanging="360"/>
       </w:pPr>
       <w:r>
         <w:rPr>
           <w:rFonts w:ascii="Times New Roman" w:hAnsi="Times New Roman"/>
+          <w:color w:val="000000"/>
           <w:sz w:val="24"/>
         </w:rPr>
         <w:t>Consistency checks: Code assignments should remain stable across multiple algorithm runs (&gt; 90% agreement)</w:t>
@@ -1519,10 +2118,13 @@
     <w:p>
       <w:pPr>
         <w:pStyle w:val="ListBullet"/>
+        <w:spacing w:lineRule="exact" w:line="360"/>
+        <w:ind w:left="720" w:hanging="360"/>
       </w:pPr>
       <w:r>
         <w:rPr>
           <w:rFonts w:ascii="Times New Roman" w:hAnsi="Times New Roman"/>
+          <w:color w:val="000000"/>
           <w:sz w:val="24"/>
         </w:rPr>
         <w:t>Convergent validity: Different algorithms should identify similar major themes</w:t>
@@ -1531,10 +2133,13 @@
     <w:p>
       <w:pPr>
         <w:pStyle w:val="ListBullet"/>
+        <w:spacing w:lineRule="exact" w:line="360"/>
+        <w:ind w:left="720" w:hanging="360"/>
       </w:pPr>
       <w:r>
         <w:rPr>
           <w:rFonts w:ascii="Times New Roman" w:hAnsi="Times New Roman"/>
+          <w:color w:val="000000"/>
           <w:sz w:val="24"/>
         </w:rPr>
         <w:t>Content validity: Codes should comprehensively represent the data domain</w:t>
@@ -1543,24 +2148,36 @@
     <w:p>
       <w:pPr>
         <w:pStyle w:val="ListBullet"/>
+        <w:spacing w:lineRule="exact" w:line="360"/>
+        <w:ind w:left="720" w:hanging="360"/>
       </w:pPr>
       <w:r>
         <w:rPr>
           <w:rFonts w:ascii="Times New Roman" w:hAnsi="Times New Roman"/>
+          <w:color w:val="000000"/>
           <w:sz w:val="24"/>
         </w:rPr>
         <w:t>Face validity: Subject matter experts should confirm code interpretability</w:t>
       </w:r>
     </w:p>
-    <w:p/>
     <w:p>
       <w:pPr>
+        <w:spacing w:lineRule="exact" w:line="360"/>
+        <w:jc w:val="left"/>
+      </w:pPr>
+    </w:p>
+    <w:p>
+      <w:pPr>
         <w:pStyle w:val="Heading2"/>
+        <w:spacing w:lineRule="exact" w:line="360" w:before="180" w:after="100"/>
+        <w:jc w:val="left"/>
       </w:pPr>
       <w:r>
         <w:rPr>
           <w:rFonts w:ascii="Times New Roman" w:hAnsi="Times New Roman"/>
           <w:b/>
+          <w:color w:val="000000"/>
+          <w:sz w:val="28"/>
         </w:rPr>
         <w:t>5.2 External Validity</w:t>
       </w:r>
@@ -1568,10 +2185,13 @@
     <w:p>
       <w:pPr>
         <w:pStyle w:val="ListBullet"/>
+        <w:spacing w:lineRule="exact" w:line="360"/>
+        <w:ind w:left="720" w:hanging="360"/>
       </w:pPr>
       <w:r>
         <w:rPr>
           <w:rFonts w:ascii="Times New Roman" w:hAnsi="Times New Roman"/>
+          <w:color w:val="000000"/>
           <w:sz w:val="24"/>
         </w:rPr>
         <w:t>Transferability: Findings should generalize to similar populations/contexts</w:t>
@@ -1580,10 +2200,13 @@
     <w:p>
       <w:pPr>
         <w:pStyle w:val="ListBullet"/>
+        <w:spacing w:lineRule="exact" w:line="360"/>
+        <w:ind w:left="720" w:hanging="360"/>
       </w:pPr>
       <w:r>
         <w:rPr>
           <w:rFonts w:ascii="Times New Roman" w:hAnsi="Times New Roman"/>
+          <w:color w:val="000000"/>
           <w:sz w:val="24"/>
         </w:rPr>
         <w:t>Confirmability: Results should be verifiable through audit trails and documentation</w:t>
@@ -1592,10 +2215,13 @@
     <w:p>
       <w:pPr>
         <w:pStyle w:val="ListBullet"/>
+        <w:spacing w:lineRule="exact" w:line="360"/>
+        <w:ind w:left="720" w:hanging="360"/>
       </w:pPr>
       <w:r>
         <w:rPr>
           <w:rFonts w:ascii="Times New Roman" w:hAnsi="Times New Roman"/>
+          <w:color w:val="000000"/>
           <w:sz w:val="24"/>
         </w:rPr>
         <w:t>Dependability: Analysis should be replicable with consistent results</w:t>
@@ -1604,20 +2230,28 @@
     <w:p>
       <w:pPr>
         <w:pStyle w:val="ListBullet"/>
+        <w:spacing w:lineRule="exact" w:line="360"/>
+        <w:ind w:left="720" w:hanging="360"/>
       </w:pPr>
       <w:r>
         <w:rPr>
           <w:rFonts w:ascii="Times New Roman" w:hAnsi="Times New Roman"/>
+          <w:color w:val="000000"/>
           <w:sz w:val="24"/>
         </w:rPr>
         <w:t>Credibility: Findings should resonate with stakeholder experiences</w:t>
       </w:r>
     </w:p>
     <w:p>
+      <w:pPr>
+        <w:spacing w:lineRule="exact" w:line="360"/>
+        <w:jc w:val="left"/>
+      </w:pPr>
       <w:r>
         <w:rPr>
           <w:rFonts w:ascii="Times New Roman" w:hAnsi="Times New Roman"/>
           <w:b/>
+          <w:color w:val="000000"/>
           <w:sz w:val="22"/>
         </w:rPr>
         <w:t xml:space="preserve">Reference: </w:t>
@@ -1625,29 +2259,44 @@
       <w:r>
         <w:rPr>
           <w:rFonts w:ascii="Times New Roman" w:hAnsi="Times New Roman"/>
+          <w:color w:val="000000"/>
           <w:sz w:val="22"/>
         </w:rPr>
         <w:t>Guba, E. G., &amp; Lincoln, Y. S. (1989). Fourth generation evaluation. Sage Publications.</w:t>
       </w:r>
     </w:p>
-    <w:p/>
     <w:p>
       <w:pPr>
+        <w:spacing w:lineRule="exact" w:line="360"/>
+        <w:jc w:val="left"/>
+      </w:pPr>
+    </w:p>
+    <w:p>
+      <w:pPr>
         <w:pStyle w:val="Heading1"/>
+        <w:spacing w:lineRule="exact" w:line="360" w:before="240" w:after="120"/>
+        <w:jc w:val="left"/>
       </w:pPr>
       <w:r>
         <w:rPr>
           <w:rFonts w:ascii="Times New Roman" w:hAnsi="Times New Roman"/>
           <w:b/>
+          <w:color w:val="000000"/>
+          <w:sz w:val="32"/>
         </w:rPr>
         <w:t>6. Computational Performance Benchmarks</w:t>
       </w:r>
     </w:p>
     <w:p>
+      <w:pPr>
+        <w:spacing w:lineRule="exact" w:line="360"/>
+        <w:jc w:val="left"/>
+      </w:pPr>
       <w:r>
         <w:rPr>
           <w:rFonts w:ascii="Times New Roman" w:hAnsi="Times New Roman"/>
           <w:b/>
+          <w:color w:val="000000"/>
           <w:sz w:val="24"/>
         </w:rPr>
         <w:t>Processing Time:</w:t>
@@ -1656,10 +2305,13 @@
     <w:p>
       <w:pPr>
         <w:pStyle w:val="ListBullet"/>
+        <w:spacing w:lineRule="exact" w:line="360"/>
+        <w:ind w:left="720" w:hanging="360"/>
       </w:pPr>
       <w:r>
         <w:rPr>
           <w:rFonts w:ascii="Times New Roman" w:hAnsi="Times New Roman"/>
+          <w:color w:val="000000"/>
           <w:sz w:val="24"/>
         </w:rPr>
         <w:t>1,000 responses: &lt; 30 seconds</w:t>
@@ -1668,10 +2320,13 @@
     <w:p>
       <w:pPr>
         <w:pStyle w:val="ListBullet"/>
+        <w:spacing w:lineRule="exact" w:line="360"/>
+        <w:ind w:left="720" w:hanging="360"/>
       </w:pPr>
       <w:r>
         <w:rPr>
           <w:rFonts w:ascii="Times New Roman" w:hAnsi="Times New Roman"/>
+          <w:color w:val="000000"/>
           <w:sz w:val="24"/>
         </w:rPr>
         <w:t>10,000 responses: &lt; 5 minutes</w:t>
@@ -1680,20 +2335,28 @@
     <w:p>
       <w:pPr>
         <w:pStyle w:val="ListBullet"/>
+        <w:spacing w:lineRule="exact" w:line="360"/>
+        <w:ind w:left="720" w:hanging="360"/>
       </w:pPr>
       <w:r>
         <w:rPr>
           <w:rFonts w:ascii="Times New Roman" w:hAnsi="Times New Roman"/>
+          <w:color w:val="000000"/>
           <w:sz w:val="24"/>
         </w:rPr>
         <w:t>100,000 responses: &lt; 30 minutes</w:t>
       </w:r>
     </w:p>
     <w:p>
+      <w:pPr>
+        <w:spacing w:lineRule="exact" w:line="360"/>
+        <w:jc w:val="left"/>
+      </w:pPr>
       <w:r>
         <w:rPr>
           <w:rFonts w:ascii="Times New Roman" w:hAnsi="Times New Roman"/>
           <w:b/>
+          <w:color w:val="000000"/>
           <w:sz w:val="24"/>
         </w:rPr>
         <w:t>Memory Usage:</w:t>
@@ -1702,10 +2365,13 @@
     <w:p>
       <w:pPr>
         <w:pStyle w:val="ListBullet"/>
+        <w:spacing w:lineRule="exact" w:line="360"/>
+        <w:ind w:left="720" w:hanging="360"/>
       </w:pPr>
       <w:r>
         <w:rPr>
           <w:rFonts w:ascii="Times New Roman" w:hAnsi="Times New Roman"/>
+          <w:color w:val="000000"/>
           <w:sz w:val="24"/>
         </w:rPr>
         <w:t>Peak memory should not exceed 2GB for datasets &lt; 50,000 responses</w:t>
@@ -1714,10 +2380,13 @@
     <w:p>
       <w:pPr>
         <w:pStyle w:val="ListBullet"/>
+        <w:spacing w:lineRule="exact" w:line="360"/>
+        <w:ind w:left="720" w:hanging="360"/>
       </w:pPr>
       <w:r>
         <w:rPr>
           <w:rFonts w:ascii="Times New Roman" w:hAnsi="Times New Roman"/>
+          <w:color w:val="000000"/>
           <w:sz w:val="24"/>
         </w:rPr>
         <w:t>Linear or sub-linear memory scaling with dataset size</w:t>
@@ -1726,20 +2395,28 @@
     <w:p>
       <w:pPr>
         <w:pStyle w:val="ListBullet"/>
+        <w:spacing w:lineRule="exact" w:line="360"/>
+        <w:ind w:left="720" w:hanging="360"/>
       </w:pPr>
       <w:r>
         <w:rPr>
           <w:rFonts w:ascii="Times New Roman" w:hAnsi="Times New Roman"/>
+          <w:color w:val="000000"/>
           <w:sz w:val="24"/>
         </w:rPr>
         <w:t>Efficient sparse matrix representations for large vocabularies</w:t>
       </w:r>
     </w:p>
     <w:p>
+      <w:pPr>
+        <w:spacing w:lineRule="exact" w:line="360"/>
+        <w:jc w:val="left"/>
+      </w:pPr>
       <w:r>
         <w:rPr>
           <w:rFonts w:ascii="Times New Roman" w:hAnsi="Times New Roman"/>
           <w:b/>
+          <w:color w:val="000000"/>
           <w:sz w:val="22"/>
         </w:rPr>
         <w:t xml:space="preserve">Reference: </w:t>
@@ -1747,42 +2424,66 @@
       <w:r>
         <w:rPr>
           <w:rFonts w:ascii="Times New Roman" w:hAnsi="Times New Roman"/>
+          <w:color w:val="000000"/>
           <w:sz w:val="22"/>
         </w:rPr>
         <w:t>Pedregosa, F., et al. (2011). Scikit-learn: Machine learning in Python. Journal of Machine Learning Research, 12, 2825-2830.</w:t>
       </w:r>
     </w:p>
-    <w:p/>
     <w:p>
       <w:pPr>
+        <w:spacing w:lineRule="exact" w:line="360"/>
+        <w:jc w:val="left"/>
+      </w:pPr>
+    </w:p>
+    <w:p>
+      <w:pPr>
         <w:pStyle w:val="Heading1"/>
+        <w:spacing w:lineRule="exact" w:line="360" w:before="240" w:after="120"/>
+        <w:jc w:val="left"/>
       </w:pPr>
       <w:r>
         <w:rPr>
           <w:rFonts w:ascii="Times New Roman" w:hAnsi="Times New Roman"/>
           <w:b/>
+          <w:color w:val="000000"/>
+          <w:sz w:val="32"/>
         </w:rPr>
         <w:t>7. Conclusion</w:t>
       </w:r>
     </w:p>
     <w:p>
+      <w:pPr>
+        <w:spacing w:lineRule="exact" w:line="360"/>
+        <w:jc w:val="left"/>
+      </w:pPr>
       <w:r>
         <w:rPr>
           <w:rFonts w:ascii="Times New Roman" w:hAnsi="Times New Roman"/>
+          <w:color w:val="000000"/>
           <w:sz w:val="24"/>
         </w:rPr>
         <w:t>These benchmark standards provide a comprehensive framework for evaluating the quality, validity, and reliability of open-ended coding analysis. Adherence to these standards ensures that the JC-OE-Coding framework produces results that meet academic rigor and industry best practices. Regular validation against these benchmarks is recommended to maintain quality assurance and continuous improvement of the analytical methods.</w:t>
       </w:r>
     </w:p>
-    <w:p/>
     <w:p>
       <w:pPr>
+        <w:spacing w:lineRule="exact" w:line="360"/>
+        <w:jc w:val="left"/>
+      </w:pPr>
+    </w:p>
+    <w:p>
+      <w:pPr>
         <w:pStyle w:val="Heading1"/>
+        <w:spacing w:lineRule="exact" w:line="360" w:before="240" w:after="120"/>
+        <w:jc w:val="left"/>
       </w:pPr>
       <w:r>
         <w:rPr>
           <w:rFonts w:ascii="Times New Roman" w:hAnsi="Times New Roman"/>
           <w:b/>
+          <w:color w:val="000000"/>
+          <w:sz w:val="32"/>
         </w:rPr>
         <w:t>8. Additional Resources</w:t>
       </w:r>
@@ -1790,11 +2491,14 @@
     <w:p>
       <w:pPr>
         <w:pStyle w:val="ListBullet"/>
+        <w:spacing w:lineRule="exact" w:line="360"/>
+        <w:ind w:left="720" w:hanging="360"/>
       </w:pPr>
       <w:r>
         <w:rPr>
           <w:rFonts w:ascii="Times New Roman" w:hAnsi="Times New Roman"/>
-          <w:sz w:val="22"/>
+          <w:color w:val="000000"/>
+          <w:sz w:val="24"/>
         </w:rPr>
         <w:t>Scikit-learn Documentation: https://scikit-learn.org/stable/modules/clustering.html</w:t>
       </w:r>
@@ -1802,11 +2506,14 @@
     <w:p>
       <w:pPr>
         <w:pStyle w:val="ListBullet"/>
+        <w:spacing w:lineRule="exact" w:line="360"/>
+        <w:ind w:left="720" w:hanging="360"/>
       </w:pPr>
       <w:r>
         <w:rPr>
           <w:rFonts w:ascii="Times New Roman" w:hAnsi="Times New Roman"/>
-          <w:sz w:val="22"/>
+          <w:color w:val="000000"/>
+          <w:sz w:val="24"/>
         </w:rPr>
         <w:t>NLTK Documentation: https://www.nltk.org/</w:t>
       </w:r>
@@ -1814,11 +2521,14 @@
     <w:p>
       <w:pPr>
         <w:pStyle w:val="ListBullet"/>
+        <w:spacing w:lineRule="exact" w:line="360"/>
+        <w:ind w:left="720" w:hanging="360"/>
       </w:pPr>
       <w:r>
         <w:rPr>
           <w:rFonts w:ascii="Times New Roman" w:hAnsi="Times New Roman"/>
-          <w:sz w:val="22"/>
+          <w:color w:val="000000"/>
+          <w:sz w:val="24"/>
         </w:rPr>
         <w:t>The Qualitative Data Analysis Software (QDAS) Comparison: Lewins, A., &amp; Silver, C. (2007). Using software in qualitative research: A step-by-step guide. Sage Publications.</w:t>
       </w:r>
@@ -1826,11 +2536,14 @@
     <w:p>
       <w:pPr>
         <w:pStyle w:val="ListBullet"/>
+        <w:spacing w:lineRule="exact" w:line="360"/>
+        <w:ind w:left="720" w:hanging="360"/>
       </w:pPr>
       <w:r>
         <w:rPr>
           <w:rFonts w:ascii="Times New Roman" w:hAnsi="Times New Roman"/>
-          <w:sz w:val="22"/>
+          <w:color w:val="000000"/>
+          <w:sz w:val="24"/>
         </w:rPr>
         <w:t>Text Mining and Analysis: Practical Methods, Examples, and Case Studies Using SAS. Chakraborty, G., Pagolu, M., &amp; Garla, S. (2014). SAS Institute.</w:t>
       </w:r>
@@ -1838,18 +2551,21 @@
     <w:p>
       <w:pPr>
         <w:pStyle w:val="ListBullet"/>
+        <w:spacing w:lineRule="exact" w:line="360"/>
+        <w:ind w:left="720" w:hanging="360"/>
       </w:pPr>
       <w:r>
         <w:rPr>
           <w:rFonts w:ascii="Times New Roman" w:hAnsi="Times New Roman"/>
-          <w:sz w:val="22"/>
+          <w:color w:val="000000"/>
+          <w:sz w:val="24"/>
         </w:rPr>
         <w:t>Handbook of Mixed Methods in Social &amp; Behavioral Research (2nd ed.). Tashakkori, A., &amp; Teddlie, C. (2010). Sage Publications.</w:t>
       </w:r>
     </w:p>
     <w:sectPr>
       <w:pgSz w:w="12240" w:h="15840"/>
-      <w:pgMar w:top="1440" w:right="1800" w:bottom="1440" w:left="1800" w:header="720" w:footer="720" w:gutter="0"/>
+      <w:pgMar w:top="1080" w:right="1080" w:bottom="1080" w:left="1080" w:header="720" w:footer="720" w:gutter="0"/>
       <w:cols w:space="720"/>
       <w:docGrid w:linePitch="360"/>
     </w:sectPr>
@@ -2220,8 +2936,13 @@
     <w:name w:val="Normal"/>
     <w:qFormat/>
     <w:rsid w:val="00FC693F"/>
+    <w:pPr>
+      <w:spacing w:lineRule="exact" w:line="360"/>
+      <w:jc w:val="left"/>
+    </w:pPr>
     <w:rPr>
       <w:rFonts w:ascii="Times New Roman" w:hAnsi="Times New Roman"/>
+      <w:color w:val="000000"/>
       <w:sz w:val="24"/>
     </w:rPr>
   </w:style>

</xml_diff>